<commit_message>
updated last part in external docs
</commit_message>
<xml_diff>
--- a/ai-ia/ICT203-Assignment-1-Keith-Neo-35107628/External Documentation.docx
+++ b/ai-ia/ICT203-Assignment-1-Keith-Neo-35107628/External Documentation.docx
@@ -1017,79 +1017,7 @@
         <w:rPr>
           <w:lang w:val="en-SG"/>
         </w:rPr>
-        <w:t>Represented by the tuple (</w:t>
-      </w:r>
-      <w:proofErr w:type="spellStart"/>
-      <w:r>
-        <w:rPr>
-          <w:lang w:val="en-SG"/>
-        </w:rPr>
-        <w:t>taxi_position</w:t>
-      </w:r>
-      <w:proofErr w:type="spellEnd"/>
-      <w:r>
-        <w:rPr>
-          <w:lang w:val="en-SG"/>
-        </w:rPr>
-        <w:t xml:space="preserve">, </w:t>
-      </w:r>
-      <w:proofErr w:type="spellStart"/>
-      <w:r>
-        <w:rPr>
-          <w:lang w:val="en-SG"/>
-        </w:rPr>
-        <w:t>passenger_location</w:t>
-      </w:r>
-      <w:proofErr w:type="spellEnd"/>
-      <w:r>
-        <w:rPr>
-          <w:lang w:val="en-SG"/>
-        </w:rPr>
-        <w:t xml:space="preserve">, destination). The </w:t>
-      </w:r>
-      <w:proofErr w:type="spellStart"/>
-      <w:r>
-        <w:rPr>
-          <w:lang w:val="en-SG"/>
-        </w:rPr>
-        <w:t>taxi_position</w:t>
-      </w:r>
-      <w:proofErr w:type="spellEnd"/>
-      <w:r>
-        <w:rPr>
-          <w:lang w:val="en-SG"/>
-        </w:rPr>
-        <w:t xml:space="preserve"> is represented by coordinates (</w:t>
-      </w:r>
-      <w:proofErr w:type="spellStart"/>
-      <w:proofErr w:type="gramStart"/>
-      <w:r>
-        <w:rPr>
-          <w:lang w:val="en-SG"/>
-        </w:rPr>
-        <w:t>x,y</w:t>
-      </w:r>
-      <w:proofErr w:type="spellEnd"/>
-      <w:proofErr w:type="gramEnd"/>
-      <w:r>
-        <w:rPr>
-          <w:lang w:val="en-SG"/>
-        </w:rPr>
-        <w:t xml:space="preserve">), and the </w:t>
-      </w:r>
-      <w:proofErr w:type="spellStart"/>
-      <w:r>
-        <w:rPr>
-          <w:lang w:val="en-SG"/>
-        </w:rPr>
-        <w:t>passenger_location</w:t>
-      </w:r>
-      <w:proofErr w:type="spellEnd"/>
-      <w:r>
-        <w:rPr>
-          <w:lang w:val="en-SG"/>
-        </w:rPr>
-        <w:t xml:space="preserve"> and destination are integers from 0 and 3.</w:t>
+        <w:t>Represented by the tuple (taxi_position, passenger_location, destination). The taxi_position is represented by coordinates (x,y), and the passenger_location and destination are integers from 0 and 3.</w:t>
       </w:r>
     </w:p>
     <w:p>
@@ -1172,21 +1100,7 @@
         <w:rPr>
           <w:lang w:val="en-SG"/>
         </w:rPr>
-        <w:t xml:space="preserve"> to actions. For instance, moving north decreases the y-coordinate by 1, while picking up a passenger changes the </w:t>
-      </w:r>
-      <w:proofErr w:type="spellStart"/>
-      <w:r>
-        <w:rPr>
-          <w:lang w:val="en-SG"/>
-        </w:rPr>
-        <w:t>passenger_location</w:t>
-      </w:r>
-      <w:proofErr w:type="spellEnd"/>
-      <w:r>
-        <w:rPr>
-          <w:lang w:val="en-SG"/>
-        </w:rPr>
-        <w:t xml:space="preserve"> to 4 (inside the taxi).</w:t>
+        <w:t xml:space="preserve"> to actions. For instance, moving north decreases the y-coordinate by 1, while picking up a passenger changes the passenger_location to 4 (inside the taxi).</w:t>
       </w:r>
     </w:p>
     <w:p>
@@ -4316,23 +4230,7 @@
     </w:p>
     <w:p>
       <w:r>
-        <w:t xml:space="preserve">The </w:t>
-      </w:r>
-      <w:proofErr w:type="spellStart"/>
-      <w:r>
-        <w:t>ucs</w:t>
-      </w:r>
-      <w:proofErr w:type="spellEnd"/>
-      <w:r>
-        <w:t xml:space="preserve"> method in the </w:t>
-      </w:r>
-      <w:proofErr w:type="spellStart"/>
-      <w:r>
-        <w:t>algo_test</w:t>
-      </w:r>
-      <w:proofErr w:type="spellEnd"/>
-      <w:r>
-        <w:t xml:space="preserve"> class employs the Uniform Cost Search (UCS) algorithm. It begins by initialising the environment and priority queue with the initial state ad cost. The algorithm then explores the state with the lowest cumulative cost, updating steps and rewards as it progresses. If a new state has a lower price than previously recorded, it updates the cost and revisits the state. Once the goal is reached, it displays the path, total reward, steps, and execution time. If no solution is found, it prints a message.</w:t>
+        <w:t>The ucs method in the algo_test class employs the Uniform Cost Search (UCS) algorithm. It begins by initialising the environment and priority queue with the initial state ad cost. The algorithm then explores the state with the lowest cumulative cost, updating steps and rewards as it progresses. If a new state has a lower price than previously recorded, it updates the cost and revisits the state. Once the goal is reached, it displays the path, total reward, steps, and execution time. If no solution is found, it prints a message.</w:t>
       </w:r>
     </w:p>
     <w:tbl>
@@ -4363,15 +4261,7 @@
           </w:tcPr>
           <w:p>
             <w:r>
-              <w:t xml:space="preserve">Pseudocode Explanation: </w:t>
-            </w:r>
-            <w:proofErr w:type="spellStart"/>
-            <w:r>
-              <w:t>ucs</w:t>
-            </w:r>
-            <w:proofErr w:type="spellEnd"/>
-            <w:r>
-              <w:t>(self)</w:t>
+              <w:t>Pseudocode Explanation: ucs(self)</w:t>
             </w:r>
           </w:p>
         </w:tc>
@@ -4413,15 +4303,7 @@
               <w:t>Function</w:t>
             </w:r>
             <w:r>
-              <w:t xml:space="preserve"> </w:t>
-            </w:r>
-            <w:proofErr w:type="spellStart"/>
-            <w:r>
-              <w:t>ucs</w:t>
-            </w:r>
-            <w:proofErr w:type="spellEnd"/>
-            <w:r>
-              <w:t>(self):</w:t>
+              <w:t xml:space="preserve"> ucs(self):</w:t>
             </w:r>
           </w:p>
         </w:tc>
@@ -5144,15 +5026,7 @@
           </w:tcPr>
           <w:p>
             <w:r>
-              <w:t>Pop the tuple (</w:t>
-            </w:r>
-            <w:proofErr w:type="spellStart"/>
-            <w:r>
-              <w:t>currentCost</w:t>
-            </w:r>
-            <w:proofErr w:type="spellEnd"/>
-            <w:r>
-              <w:t>, state, path) from the queue</w:t>
+              <w:t>Pop the tuple (currentCost, state, path) from the queue</w:t>
             </w:r>
           </w:p>
         </w:tc>
@@ -5227,21 +5101,12 @@
             <w:r>
               <w:t xml:space="preserve"> done </w:t>
             </w:r>
-            <w:proofErr w:type="gramStart"/>
-            <w:r>
-              <w:rPr>
-                <w:b/>
-                <w:bCs/>
-              </w:rPr>
-              <w:t>to</w:t>
-            </w:r>
-            <w:proofErr w:type="gramEnd"/>
-            <w:r>
-              <w:rPr>
-                <w:b/>
-                <w:bCs/>
-              </w:rPr>
-              <w:t xml:space="preserve"> False</w:t>
+            <w:r>
+              <w:rPr>
+                <w:b/>
+                <w:bCs/>
+              </w:rPr>
+              <w:t>to False</w:t>
             </w:r>
           </w:p>
         </w:tc>
@@ -5594,15 +5459,7 @@
           </w:tcPr>
           <w:p>
             <w:r>
-              <w:t xml:space="preserve">Calculate </w:t>
-            </w:r>
-            <w:proofErr w:type="spellStart"/>
-            <w:r>
-              <w:t>newCost</w:t>
-            </w:r>
-            <w:proofErr w:type="spellEnd"/>
-            <w:r>
-              <w:t xml:space="preserve"> </w:t>
+              <w:t xml:space="preserve">Calculate newCost </w:t>
             </w:r>
             <w:r>
               <w:rPr>
@@ -5744,15 +5601,7 @@
               <w:t>is</w:t>
             </w:r>
             <w:r>
-              <w:t xml:space="preserve"> greater than </w:t>
-            </w:r>
-            <w:proofErr w:type="spellStart"/>
-            <w:r>
-              <w:t>newCost</w:t>
-            </w:r>
-            <w:proofErr w:type="spellEnd"/>
-            <w:r>
-              <w:t>:</w:t>
+              <w:t xml:space="preserve"> greater than newCost:</w:t>
             </w:r>
           </w:p>
         </w:tc>
@@ -5957,13 +5806,8 @@
               <w:t>to</w:t>
             </w:r>
             <w:r>
-              <w:t xml:space="preserve"> </w:t>
-            </w:r>
-            <w:proofErr w:type="spellStart"/>
-            <w:r>
-              <w:t>newCost</w:t>
-            </w:r>
-            <w:proofErr w:type="spellEnd"/>
+              <w:t xml:space="preserve"> newCost</w:t>
+            </w:r>
           </w:p>
         </w:tc>
       </w:tr>
@@ -6150,15 +5994,7 @@
           </w:tcPr>
           <w:p>
             <w:r>
-              <w:t>Push a tuple (</w:t>
-            </w:r>
-            <w:proofErr w:type="spellStart"/>
-            <w:r>
-              <w:t>newCost</w:t>
-            </w:r>
-            <w:proofErr w:type="spellEnd"/>
-            <w:r>
-              <w:t>, newState, path+[action]</w:t>
+              <w:t>Push a tuple (newCost, newState, path+[action]</w:t>
             </w:r>
             <w:r>
               <w:t>)</w:t>
@@ -6700,23 +6536,7 @@
     </w:p>
     <w:p>
       <w:r>
-        <w:t xml:space="preserve">The </w:t>
-      </w:r>
-      <w:proofErr w:type="spellStart"/>
-      <w:r>
-        <w:t>afs</w:t>
-      </w:r>
-      <w:proofErr w:type="spellEnd"/>
-      <w:r>
-        <w:t xml:space="preserve"> method in the </w:t>
-      </w:r>
-      <w:proofErr w:type="spellStart"/>
-      <w:r>
-        <w:t>algo_test</w:t>
-      </w:r>
-      <w:proofErr w:type="spellEnd"/>
-      <w:r>
-        <w:t xml:space="preserve"> class implements the A* Search (AFS) algorithm. It begins by initialising the environment and a priority queue with the initial state, cost, and an empty path. The algorithm then explores states, prioritising those with the lowest combined cost and heuristic value. The heuristic function is modified to return 0 if the goal state is reached and 1 </w:t>
+        <w:t xml:space="preserve">The afs method in the algo_test class implements the A* Search (AFS) algorithm. It begins by initialising the environment and a priority queue with the initial state, cost, and an empty path. The algorithm then explores states, prioritising those with the lowest combined cost and heuristic value. The heuristic function is modified to return 0 if the goal state is reached and 1 </w:t>
       </w:r>
       <w:r>
         <w:lastRenderedPageBreak/>
@@ -6749,15 +6569,7 @@
           </w:tcPr>
           <w:p>
             <w:r>
-              <w:t xml:space="preserve">Pseudocode Explanation: </w:t>
-            </w:r>
-            <w:proofErr w:type="gramStart"/>
-            <w:r>
-              <w:t>heuristic(</w:t>
-            </w:r>
-            <w:proofErr w:type="gramEnd"/>
-            <w:r>
-              <w:t>self, done)</w:t>
+              <w:t>Pseudocode Explanation: heuristic(self, done)</w:t>
             </w:r>
           </w:p>
         </w:tc>
@@ -6799,15 +6611,7 @@
               <w:t>Function</w:t>
             </w:r>
             <w:r>
-              <w:t xml:space="preserve"> </w:t>
-            </w:r>
-            <w:proofErr w:type="gramStart"/>
-            <w:r>
-              <w:t>Heuristic(</w:t>
-            </w:r>
-            <w:proofErr w:type="gramEnd"/>
-            <w:r>
-              <w:t>self, done):</w:t>
+              <w:t xml:space="preserve"> Heuristic(self, done):</w:t>
             </w:r>
           </w:p>
         </w:tc>
@@ -7141,15 +6945,7 @@
           </w:tcPr>
           <w:p>
             <w:r>
-              <w:t xml:space="preserve">Pseudocode Explanation: </w:t>
-            </w:r>
-            <w:proofErr w:type="spellStart"/>
-            <w:r>
-              <w:t>afs</w:t>
-            </w:r>
-            <w:proofErr w:type="spellEnd"/>
-            <w:r>
-              <w:t>(self)</w:t>
+              <w:t>Pseudocode Explanation: afs(self)</w:t>
             </w:r>
           </w:p>
         </w:tc>
@@ -7191,15 +6987,7 @@
               <w:t>Function</w:t>
             </w:r>
             <w:r>
-              <w:t xml:space="preserve"> </w:t>
-            </w:r>
-            <w:proofErr w:type="spellStart"/>
-            <w:r>
-              <w:t>afs</w:t>
-            </w:r>
-            <w:proofErr w:type="spellEnd"/>
-            <w:r>
-              <w:t>(self):</w:t>
+              <w:t xml:space="preserve"> afs(self):</w:t>
             </w:r>
           </w:p>
         </w:tc>
@@ -8259,15 +8047,7 @@
           </w:tcPr>
           <w:p>
             <w:r>
-              <w:t xml:space="preserve">Calculate the </w:t>
-            </w:r>
-            <w:proofErr w:type="spellStart"/>
-            <w:r>
-              <w:t>newCost</w:t>
-            </w:r>
-            <w:proofErr w:type="spellEnd"/>
-            <w:r>
-              <w:t xml:space="preserve"> </w:t>
+              <w:t xml:space="preserve">Calculate the newCost </w:t>
             </w:r>
             <w:r>
               <w:rPr>
@@ -8414,15 +8194,7 @@
               <w:t>is</w:t>
             </w:r>
             <w:r>
-              <w:t xml:space="preserve"> greater than </w:t>
-            </w:r>
-            <w:proofErr w:type="spellStart"/>
-            <w:r>
-              <w:t>newCost</w:t>
-            </w:r>
-            <w:proofErr w:type="spellEnd"/>
-            <w:r>
-              <w:t>:</w:t>
+              <w:t xml:space="preserve"> greater than newCost:</w:t>
             </w:r>
           </w:p>
         </w:tc>
@@ -8613,13 +8385,8 @@
               <w:t>to</w:t>
             </w:r>
             <w:r>
-              <w:t xml:space="preserve"> </w:t>
-            </w:r>
-            <w:proofErr w:type="spellStart"/>
-            <w:r>
-              <w:t>newCost</w:t>
-            </w:r>
-            <w:proofErr w:type="spellEnd"/>
+              <w:t xml:space="preserve"> newCost</w:t>
+            </w:r>
           </w:p>
         </w:tc>
       </w:tr>
@@ -8802,15 +8569,7 @@
               <w:t>as</w:t>
             </w:r>
             <w:r>
-              <w:t xml:space="preserve"> </w:t>
-            </w:r>
-            <w:proofErr w:type="spellStart"/>
-            <w:r>
-              <w:t>newCost+heuristic</w:t>
-            </w:r>
-            <w:proofErr w:type="spellEnd"/>
-            <w:r>
-              <w:t xml:space="preserve"> </w:t>
+              <w:t xml:space="preserve"> newCost+heuristic </w:t>
             </w:r>
             <w:r>
               <w:rPr>
@@ -9662,6 +9421,7 @@
         <w:rPr>
           <w:b/>
           <w:bCs/>
+          <w:noProof/>
         </w:rPr>
         <w:drawing>
           <wp:inline distT="0" distB="0" distL="0" distR="0" wp14:anchorId="78107E39" wp14:editId="2A35963F">
@@ -9748,135 +9508,66 @@
           <w:b/>
           <w:bCs/>
         </w:rPr>
-        <w:t xml:space="preserve">python -m </w:t>
-      </w:r>
-      <w:proofErr w:type="spellStart"/>
+        <w:t>python -m venv &lt;venv_name&gt;</w:t>
+      </w:r>
       <w:r>
         <w:rPr>
           <w:b/>
           <w:bCs/>
         </w:rPr>
-        <w:t>venv</w:t>
-      </w:r>
-      <w:proofErr w:type="spellEnd"/>
+        <w:t>’</w:t>
+      </w:r>
+      <w:r>
+        <w:t>.</w:t>
+      </w:r>
+      <w:r>
+        <w:t>You can name it anything you prefer.</w:t>
+      </w:r>
+      <w:r>
+        <w:t xml:space="preserve"> However, I chose to name it </w:t>
+      </w:r>
       <w:r>
         <w:rPr>
           <w:b/>
           <w:bCs/>
         </w:rPr>
-        <w:t xml:space="preserve"> &lt;</w:t>
-      </w:r>
-      <w:proofErr w:type="spellStart"/>
+        <w:t>assess1</w:t>
+      </w:r>
+      <w:r>
+        <w:t xml:space="preserve">. Once the virtual environment is created, activate it using the appropriate command based on your operating system. For Linux and Mac, use </w:t>
+      </w:r>
       <w:r>
         <w:rPr>
           <w:b/>
           <w:bCs/>
         </w:rPr>
-        <w:t>venv_name</w:t>
-      </w:r>
-      <w:proofErr w:type="spellEnd"/>
+        <w:t>‘source venv_name/bin/activate</w:t>
+      </w:r>
       <w:r>
         <w:rPr>
           <w:b/>
           <w:bCs/>
         </w:rPr>
-        <w:t>&gt;</w:t>
-      </w:r>
-      <w:proofErr w:type="gramStart"/>
+        <w:t>’</w:t>
+      </w:r>
+      <w:r>
+        <w:t xml:space="preserve">; for Windows, use </w:t>
+      </w:r>
       <w:r>
         <w:rPr>
           <w:b/>
           <w:bCs/>
         </w:rPr>
-        <w:t>’</w:t>
-      </w:r>
-      <w:r>
-        <w:t>.</w:t>
-      </w:r>
-      <w:r>
-        <w:t>You</w:t>
-      </w:r>
-      <w:proofErr w:type="gramEnd"/>
-      <w:r>
-        <w:t xml:space="preserve"> can name it anything you prefer.</w:t>
-      </w:r>
-      <w:r>
-        <w:t xml:space="preserve"> However, I chose to name it </w:t>
+        <w:t>‘venv_name\Scripts\activate’</w:t>
+      </w:r>
+      <w:r>
+        <w:t xml:space="preserve">. After activating the virtual environment, install the required dependencies by running the command </w:t>
       </w:r>
       <w:r>
         <w:rPr>
           <w:b/>
           <w:bCs/>
         </w:rPr>
-        <w:t>assess1</w:t>
-      </w:r>
-      <w:r>
-        <w:t xml:space="preserve">. Once the virtual environment is created, activate it using the appropriate command based on your operating system. For Linux and Mac, use </w:t>
-      </w:r>
-      <w:r>
-        <w:rPr>
-          <w:b/>
-          <w:bCs/>
-        </w:rPr>
-        <w:t xml:space="preserve">‘source </w:t>
-      </w:r>
-      <w:proofErr w:type="spellStart"/>
-      <w:r>
-        <w:rPr>
-          <w:b/>
-          <w:bCs/>
-        </w:rPr>
-        <w:t>venv_name</w:t>
-      </w:r>
-      <w:proofErr w:type="spellEnd"/>
-      <w:r>
-        <w:rPr>
-          <w:b/>
-          <w:bCs/>
-        </w:rPr>
-        <w:t>/bin/activate</w:t>
-      </w:r>
-      <w:r>
-        <w:rPr>
-          <w:b/>
-          <w:bCs/>
-        </w:rPr>
-        <w:t>’</w:t>
-      </w:r>
-      <w:r>
-        <w:t xml:space="preserve">; for Windows, use </w:t>
-      </w:r>
-      <w:r>
-        <w:rPr>
-          <w:b/>
-          <w:bCs/>
-        </w:rPr>
-        <w:t>‘</w:t>
-      </w:r>
-      <w:proofErr w:type="spellStart"/>
-      <w:r>
-        <w:rPr>
-          <w:b/>
-          <w:bCs/>
-        </w:rPr>
-        <w:t>venv_name</w:t>
-      </w:r>
-      <w:proofErr w:type="spellEnd"/>
-      <w:r>
-        <w:rPr>
-          <w:b/>
-          <w:bCs/>
-        </w:rPr>
-        <w:t>\Scripts\activate’</w:t>
-      </w:r>
-      <w:r>
-        <w:t xml:space="preserve">. After activating the virtual environment, install the required dependencies by running the command </w:t>
-      </w:r>
-      <w:r>
-        <w:rPr>
-          <w:b/>
-          <w:bCs/>
-        </w:rPr>
         <w:t>‘pip install -r requirements.txt’</w:t>
       </w:r>
       <w:r>
@@ -9885,6 +9576,9 @@
     </w:p>
     <w:p>
       <w:r>
+        <w:rPr>
+          <w:noProof/>
+        </w:rPr>
         <w:drawing>
           <wp:inline distT="0" distB="0" distL="0" distR="0" wp14:anchorId="48350F9E" wp14:editId="36A505A1">
             <wp:extent cx="1905266" cy="314369"/>
@@ -9924,6 +9618,9 @@
     </w:p>
     <w:p>
       <w:r>
+        <w:rPr>
+          <w:noProof/>
+        </w:rPr>
         <w:drawing>
           <wp:inline distT="0" distB="0" distL="0" distR="0" wp14:anchorId="637BE653" wp14:editId="233FF2E5">
             <wp:extent cx="2572109" cy="276264"/>
@@ -9997,6 +9694,7 @@
         <w:rPr>
           <w:b/>
           <w:bCs/>
+          <w:noProof/>
         </w:rPr>
         <w:drawing>
           <wp:inline distT="0" distB="0" distL="0" distR="0" wp14:anchorId="4FBB090E" wp14:editId="55572E56">
@@ -10052,6 +9750,9 @@
     </w:p>
     <w:p>
       <w:r>
+        <w:rPr>
+          <w:noProof/>
+        </w:rPr>
         <w:drawing>
           <wp:inline distT="0" distB="0" distL="0" distR="0" wp14:anchorId="3069678C" wp14:editId="56B63F3F">
             <wp:extent cx="2210108" cy="314369"/>
@@ -10175,6 +9876,9 @@
     </w:p>
     <w:p>
       <w:r>
+        <w:rPr>
+          <w:noProof/>
+        </w:rPr>
         <w:drawing>
           <wp:inline distT="0" distB="0" distL="0" distR="0" wp14:anchorId="0A8779FC" wp14:editId="0B4CA202">
             <wp:extent cx="3562847" cy="3391373"/>
@@ -10259,7 +9963,45 @@
         <w:t xml:space="preserve"> folder submitted along with this external documentation. </w:t>
       </w:r>
     </w:p>
-    <w:p/>
+    <w:p>
+      <w:r>
+        <w:drawing>
+          <wp:inline distT="0" distB="0" distL="0" distR="0" wp14:anchorId="29942408" wp14:editId="61721947">
+            <wp:extent cx="3620005" cy="828791"/>
+            <wp:effectExtent l="0" t="0" r="0" b="9525"/>
+            <wp:docPr id="1944437928" name="Picture 1" descr="A screen shot of a computer&#10;&#10;Description automatically generated"/>
+            <wp:cNvGraphicFramePr>
+              <a:graphicFrameLocks xmlns:a="http://schemas.openxmlformats.org/drawingml/2006/main" noChangeAspect="1"/>
+            </wp:cNvGraphicFramePr>
+            <a:graphic xmlns:a="http://schemas.openxmlformats.org/drawingml/2006/main">
+              <a:graphicData uri="http://schemas.openxmlformats.org/drawingml/2006/picture">
+                <pic:pic xmlns:pic="http://schemas.openxmlformats.org/drawingml/2006/picture">
+                  <pic:nvPicPr>
+                    <pic:cNvPr id="1944437928" name="Picture 1" descr="A screen shot of a computer&#10;&#10;Description automatically generated"/>
+                    <pic:cNvPicPr/>
+                  </pic:nvPicPr>
+                  <pic:blipFill>
+                    <a:blip r:embed="rId15"/>
+                    <a:stretch>
+                      <a:fillRect/>
+                    </a:stretch>
+                  </pic:blipFill>
+                  <pic:spPr>
+                    <a:xfrm>
+                      <a:off x="0" y="0"/>
+                      <a:ext cx="3620005" cy="828791"/>
+                    </a:xfrm>
+                    <a:prstGeom prst="rect">
+                      <a:avLst/>
+                    </a:prstGeom>
+                  </pic:spPr>
+                </pic:pic>
+              </a:graphicData>
+            </a:graphic>
+          </wp:inline>
+        </w:drawing>
+      </w:r>
+    </w:p>
     <w:sectPr>
       <w:pgSz w:w="11906" w:h="16838"/>
       <w:pgMar w:top="1440" w:right="1440" w:bottom="1440" w:left="1440" w:header="708" w:footer="708" w:gutter="0"/>
@@ -12133,6 +11875,7 @@
   <w:style w:type="character" w:default="1" w:styleId="DefaultParagraphFont">
     <w:name w:val="Default Paragraph Font"/>
     <w:uiPriority w:val="1"/>
+    <w:semiHidden/>
     <w:unhideWhenUsed/>
   </w:style>
   <w:style w:type="table" w:default="1" w:styleId="TableNormal">

</xml_diff>

<commit_message>
updated the external documentation for ai assignment 1
</commit_message>
<xml_diff>
--- a/ai-ia/ICT203-Assignment-1-Keith-Neo-35107628/External Documentation.docx
+++ b/ai-ia/ICT203-Assignment-1-Keith-Neo-35107628/External Documentation.docx
@@ -651,7 +651,21 @@
         <w:rPr>
           <w:lang w:val="en-SG"/>
         </w:rPr>
-        <w:t xml:space="preserve">Develop an intelligent agent to navigate a taxi in a given environment to pick up and drop off passengers using the shortest path. The environment is a 5x5 grid with specific locations for picking up and dropping off passengers. The agent will use search algorithms to determine the optimal </w:t>
+        <w:t xml:space="preserve">Develop an intelligent agent to navigate a taxi </w:t>
+      </w:r>
+      <w:proofErr w:type="gramStart"/>
+      <w:r>
+        <w:rPr>
+          <w:lang w:val="en-SG"/>
+        </w:rPr>
+        <w:t>in a given</w:t>
+      </w:r>
+      <w:proofErr w:type="gramEnd"/>
+      <w:r>
+        <w:rPr>
+          <w:lang w:val="en-SG"/>
+        </w:rPr>
+        <w:t xml:space="preserve"> environment to pick up and drop off passengers using the shortest path. The environment is a 5x5 grid with specific locations for picking up and dropping off passengers. The agent will use search algorithms to determine the optimal </w:t>
       </w:r>
       <w:r>
         <w:rPr>
@@ -1017,7 +1031,79 @@
         <w:rPr>
           <w:lang w:val="en-SG"/>
         </w:rPr>
-        <w:t>Represented by the tuple (taxi_position, passenger_location, destination). The taxi_position is represented by coordinates (x,y), and the passenger_location and destination are integers from 0 and 3.</w:t>
+        <w:t>Represented by the tuple (</w:t>
+      </w:r>
+      <w:proofErr w:type="spellStart"/>
+      <w:r>
+        <w:rPr>
+          <w:lang w:val="en-SG"/>
+        </w:rPr>
+        <w:t>taxi_position</w:t>
+      </w:r>
+      <w:proofErr w:type="spellEnd"/>
+      <w:r>
+        <w:rPr>
+          <w:lang w:val="en-SG"/>
+        </w:rPr>
+        <w:t xml:space="preserve">, </w:t>
+      </w:r>
+      <w:proofErr w:type="spellStart"/>
+      <w:r>
+        <w:rPr>
+          <w:lang w:val="en-SG"/>
+        </w:rPr>
+        <w:t>passenger_location</w:t>
+      </w:r>
+      <w:proofErr w:type="spellEnd"/>
+      <w:r>
+        <w:rPr>
+          <w:lang w:val="en-SG"/>
+        </w:rPr>
+        <w:t xml:space="preserve">, destination). The </w:t>
+      </w:r>
+      <w:proofErr w:type="spellStart"/>
+      <w:r>
+        <w:rPr>
+          <w:lang w:val="en-SG"/>
+        </w:rPr>
+        <w:t>taxi_position</w:t>
+      </w:r>
+      <w:proofErr w:type="spellEnd"/>
+      <w:r>
+        <w:rPr>
+          <w:lang w:val="en-SG"/>
+        </w:rPr>
+        <w:t xml:space="preserve"> is represented by coordinates (</w:t>
+      </w:r>
+      <w:proofErr w:type="spellStart"/>
+      <w:proofErr w:type="gramStart"/>
+      <w:r>
+        <w:rPr>
+          <w:lang w:val="en-SG"/>
+        </w:rPr>
+        <w:t>x,y</w:t>
+      </w:r>
+      <w:proofErr w:type="spellEnd"/>
+      <w:proofErr w:type="gramEnd"/>
+      <w:r>
+        <w:rPr>
+          <w:lang w:val="en-SG"/>
+        </w:rPr>
+        <w:t xml:space="preserve">), and the </w:t>
+      </w:r>
+      <w:proofErr w:type="spellStart"/>
+      <w:r>
+        <w:rPr>
+          <w:lang w:val="en-SG"/>
+        </w:rPr>
+        <w:t>passenger_location</w:t>
+      </w:r>
+      <w:proofErr w:type="spellEnd"/>
+      <w:r>
+        <w:rPr>
+          <w:lang w:val="en-SG"/>
+        </w:rPr>
+        <w:t xml:space="preserve"> and destination are integers from 0 and 3.</w:t>
       </w:r>
     </w:p>
     <w:p>
@@ -1033,17 +1119,11 @@
       </w:pPr>
       <w:r>
         <w:rPr>
-          <w:lang w:val="en-SG"/>
-        </w:rPr>
-        <w:lastRenderedPageBreak/>
-        <w:t xml:space="preserve"> </w:t>
-      </w:r>
-      <w:r>
-        <w:rPr>
           <w:b/>
           <w:bCs/>
           <w:lang w:val="en-SG"/>
         </w:rPr>
+        <w:lastRenderedPageBreak/>
         <w:t xml:space="preserve">Action Space: </w:t>
       </w:r>
       <w:r>
@@ -1100,7 +1180,33 @@
         <w:rPr>
           <w:lang w:val="en-SG"/>
         </w:rPr>
-        <w:t xml:space="preserve"> to actions. For instance, moving north decreases the y-coordinate by 1, while picking up a passenger changes the passenger_location to 4 (inside the taxi).</w:t>
+        <w:t xml:space="preserve"> to actions. For instance, moving north</w:t>
+      </w:r>
+      <w:r>
+        <w:rPr>
+          <w:lang w:val="en-SG"/>
+        </w:rPr>
+        <w:t xml:space="preserve"> increase</w:t>
+      </w:r>
+      <w:r>
+        <w:rPr>
+          <w:lang w:val="en-SG"/>
+        </w:rPr>
+        <w:t xml:space="preserve"> the y-coordinate by 1, while picking up a passenger changes the </w:t>
+      </w:r>
+      <w:proofErr w:type="spellStart"/>
+      <w:r>
+        <w:rPr>
+          <w:lang w:val="en-SG"/>
+        </w:rPr>
+        <w:t>passenger_location</w:t>
+      </w:r>
+      <w:proofErr w:type="spellEnd"/>
+      <w:r>
+        <w:rPr>
+          <w:lang w:val="en-SG"/>
+        </w:rPr>
+        <w:t xml:space="preserve"> to 4 (inside the taxi).</w:t>
       </w:r>
     </w:p>
     <w:p>
@@ -1560,7 +1666,19 @@
         <w:rPr>
           <w:lang w:val="en-SG"/>
         </w:rPr>
-        <w:t>The solution revolves around navigating a taxi in a grid environment to efficiently pick up and drop off passengers using Breadth-First Search (BFS), A* Search, and Uniform Cost Search algorithms. Each algorithm’s effectiveness will be compared to demonstrate their optimisation levels in pathfinding.</w:t>
+        <w:t xml:space="preserve">The solution revolves around navigating a taxi in a grid environment to efficiently pick up and drop off passengers using Breadth-First Search (BFS), </w:t>
+      </w:r>
+      <w:r>
+        <w:rPr>
+          <w:lang w:val="en-SG"/>
+        </w:rPr>
+        <w:t>Uniform Cost Search, A * Search</w:t>
+      </w:r>
+      <w:r>
+        <w:rPr>
+          <w:lang w:val="en-SG"/>
+        </w:rPr>
+        <w:t xml:space="preserve"> algorithms. Each algorithm’s effectiveness will be compared to demonstrate their optimisation levels in pathfinding.</w:t>
       </w:r>
     </w:p>
     <w:p>
@@ -1590,7 +1708,33 @@
         <w:rPr>
           <w:lang w:val="en-SG"/>
         </w:rPr>
-        <w:t>The bds method that was implemented employs Breadth-First Search (BFS) to find a path from the initial state to a goal in the “Taxi-v3” environment. It begins by initialising and deep copying the environment, then resetting it. The method starts with a queue containing the initial state and an empty path while maintaining a set of visited states. It then explores all actions from the current state, enqueueing new, unvisited states and updating steps and rewards. Once the goal is reached, it displays the path, total reward, steps, and time. If no solution is found, it prints a message, ensuring the discovery of the shortest path in an unweighted environment.</w:t>
+        <w:t xml:space="preserve">The </w:t>
+      </w:r>
+      <w:proofErr w:type="spellStart"/>
+      <w:r>
+        <w:rPr>
+          <w:lang w:val="en-SG"/>
+        </w:rPr>
+        <w:t>b</w:t>
+      </w:r>
+      <w:r>
+        <w:rPr>
+          <w:lang w:val="en-SG"/>
+        </w:rPr>
+        <w:t>f</w:t>
+      </w:r>
+      <w:r>
+        <w:rPr>
+          <w:lang w:val="en-SG"/>
+        </w:rPr>
+        <w:t>s</w:t>
+      </w:r>
+      <w:proofErr w:type="spellEnd"/>
+      <w:r>
+        <w:rPr>
+          <w:lang w:val="en-SG"/>
+        </w:rPr>
+        <w:t xml:space="preserve"> method that was implemented employs Breadth-First Search (BFS) to find a path from the initial state to a goal in the “Taxi-v3” environment. It begins by initialising and deep copying the environment, then resetting it. The method starts with a queue containing the initial state and an empty path while maintaining a set of visited states. It then explores all actions from the current state, enqueueing new, unvisited states and updating steps and rewards. Once the goal is reached, it displays the path, total reward, steps, and time. If no solution is found, it prints a message, ensuring the discovery of the shortest path in an unweighted environment.</w:t>
       </w:r>
     </w:p>
     <w:tbl>
@@ -1632,7 +1776,21 @@
               <w:rPr>
                 <w:lang w:val="en-SG"/>
               </w:rPr>
-              <w:t xml:space="preserve"> Pseudocode Explanation: bfs(self)</w:t>
+              <w:t xml:space="preserve"> Pseudocode Explanation: </w:t>
+            </w:r>
+            <w:proofErr w:type="spellStart"/>
+            <w:r>
+              <w:rPr>
+                <w:lang w:val="en-SG"/>
+              </w:rPr>
+              <w:t>bfs</w:t>
+            </w:r>
+            <w:proofErr w:type="spellEnd"/>
+            <w:r>
+              <w:rPr>
+                <w:lang w:val="en-SG"/>
+              </w:rPr>
+              <w:t>(self)</w:t>
             </w:r>
           </w:p>
         </w:tc>
@@ -1694,7 +1852,21 @@
               <w:rPr>
                 <w:lang w:val="en-SG"/>
               </w:rPr>
-              <w:t xml:space="preserve"> bfs(self):</w:t>
+              <w:t xml:space="preserve"> </w:t>
+            </w:r>
+            <w:proofErr w:type="spellStart"/>
+            <w:r>
+              <w:rPr>
+                <w:lang w:val="en-SG"/>
+              </w:rPr>
+              <w:t>bfs</w:t>
+            </w:r>
+            <w:proofErr w:type="spellEnd"/>
+            <w:r>
+              <w:rPr>
+                <w:lang w:val="en-SG"/>
+              </w:rPr>
+              <w:t>(self):</w:t>
             </w:r>
           </w:p>
         </w:tc>
@@ -1764,38 +1936,32 @@
             </w:pPr>
             <w:r>
               <w:rPr>
-                <w:b/>
-                <w:bCs/>
-                <w:lang w:val="en-SG"/>
-              </w:rPr>
-              <w:t>Initialise</w:t>
-            </w:r>
-            <w:r>
-              <w:rPr>
-                <w:lang w:val="en-SG"/>
-              </w:rPr>
-              <w:t xml:space="preserve"> startTime </w:t>
-            </w:r>
-            <w:r>
-              <w:rPr>
-                <w:b/>
-                <w:bCs/>
-                <w:lang w:val="en-SG"/>
-              </w:rPr>
-              <w:t>to current ti</w:t>
-            </w:r>
-            <w:r>
-              <w:rPr>
-                <w:b/>
-                <w:bCs/>
+                <w:lang w:val="en-SG"/>
+              </w:rPr>
+              <w:t xml:space="preserve">Initialise </w:t>
+            </w:r>
+            <w:r>
+              <w:rPr>
+                <w:b/>
+                <w:bCs/>
+                <w:lang w:val="en-SG"/>
+              </w:rPr>
+              <w:t>startTime</w:t>
+            </w:r>
+            <w:r>
+              <w:rPr>
+                <w:lang w:val="en-SG"/>
+              </w:rPr>
+              <w:t xml:space="preserve"> to current ti</w:t>
+            </w:r>
+            <w:r>
+              <w:rPr>
                 <w:lang w:val="en-SG"/>
               </w:rPr>
               <w:t>m</w:t>
             </w:r>
             <w:r>
               <w:rPr>
-                <w:b/>
-                <w:bCs/>
                 <w:lang w:val="en-SG"/>
               </w:rPr>
               <w:t>e</w:t>
@@ -1868,31 +2034,23 @@
             </w:pPr>
             <w:r>
               <w:rPr>
-                <w:b/>
-                <w:bCs/>
                 <w:lang w:val="en-SG"/>
               </w:rPr>
               <w:t xml:space="preserve">Initialise </w:t>
             </w:r>
             <w:r>
               <w:rPr>
-                <w:lang w:val="en-SG"/>
-              </w:rPr>
-              <w:t xml:space="preserve">totalSteps </w:t>
-            </w:r>
-            <w:r>
-              <w:rPr>
-                <w:b/>
-                <w:bCs/>
-                <w:lang w:val="en-SG"/>
-              </w:rPr>
-              <w:t>to</w:t>
-            </w:r>
-            <w:r>
-              <w:rPr>
-                <w:lang w:val="en-SG"/>
-              </w:rPr>
-              <w:t xml:space="preserve"> 0</w:t>
+                <w:b/>
+                <w:bCs/>
+                <w:lang w:val="en-SG"/>
+              </w:rPr>
+              <w:t>totalSteps</w:t>
+            </w:r>
+            <w:r>
+              <w:rPr>
+                <w:lang w:val="en-SG"/>
+              </w:rPr>
+              <w:t xml:space="preserve"> to 0</w:t>
             </w:r>
           </w:p>
         </w:tc>
@@ -1964,18 +2122,12 @@
               <w:rPr>
                 <w:lang w:val="en-SG"/>
               </w:rPr>
-              <w:t xml:space="preserve">Copy the environment </w:t>
-            </w:r>
-            <w:r>
-              <w:rPr>
-                <w:b/>
-                <w:bCs/>
-                <w:lang w:val="en-SG"/>
-              </w:rPr>
-              <w:t xml:space="preserve">to create </w:t>
-            </w:r>
-            <w:r>
-              <w:rPr>
+              <w:t xml:space="preserve">Copy the environment to create </w:t>
+            </w:r>
+            <w:r>
+              <w:rPr>
+                <w:b/>
+                <w:bCs/>
                 <w:lang w:val="en-SG"/>
               </w:rPr>
               <w:t>copyEnv</w:t>
@@ -2050,35 +2202,29 @@
               <w:rPr>
                 <w:lang w:val="en-SG"/>
               </w:rPr>
-              <w:t xml:space="preserve">Reset copyEnv </w:t>
-            </w:r>
-            <w:r>
-              <w:rPr>
-                <w:b/>
-                <w:bCs/>
-                <w:lang w:val="en-SG"/>
-              </w:rPr>
-              <w:t>to</w:t>
-            </w:r>
-            <w:r>
-              <w:rPr>
-                <w:lang w:val="en-SG"/>
-              </w:rPr>
-              <w:t xml:space="preserve"> its initial state and store it </w:t>
-            </w:r>
-            <w:r>
-              <w:rPr>
-                <w:b/>
-                <w:bCs/>
-                <w:lang w:val="en-SG"/>
-              </w:rPr>
-              <w:t>as</w:t>
-            </w:r>
-            <w:r>
-              <w:rPr>
-                <w:lang w:val="en-SG"/>
-              </w:rPr>
-              <w:t xml:space="preserve"> initialState</w:t>
+              <w:t xml:space="preserve">Reset </w:t>
+            </w:r>
+            <w:r>
+              <w:rPr>
+                <w:b/>
+                <w:bCs/>
+                <w:lang w:val="en-SG"/>
+              </w:rPr>
+              <w:t>copyEnv</w:t>
+            </w:r>
+            <w:r>
+              <w:rPr>
+                <w:lang w:val="en-SG"/>
+              </w:rPr>
+              <w:t xml:space="preserve"> to its initial state and store it as </w:t>
+            </w:r>
+            <w:r>
+              <w:rPr>
+                <w:b/>
+                <w:bCs/>
+                <w:lang w:val="en-SG"/>
+              </w:rPr>
+              <w:t>initialState</w:t>
             </w:r>
           </w:p>
         </w:tc>
@@ -2150,21 +2296,29 @@
               <w:rPr>
                 <w:lang w:val="en-SG"/>
               </w:rPr>
-              <w:t xml:space="preserve">Initialise a queue </w:t>
-            </w:r>
-            <w:r>
-              <w:rPr>
-                <w:b/>
-                <w:bCs/>
-                <w:lang w:val="en-SG"/>
-              </w:rPr>
-              <w:t>with</w:t>
-            </w:r>
-            <w:r>
-              <w:rPr>
-                <w:lang w:val="en-SG"/>
-              </w:rPr>
-              <w:t xml:space="preserve"> the tuple (initialState, [])</w:t>
+              <w:t xml:space="preserve">Initialise a </w:t>
+            </w:r>
+            <w:r>
+              <w:rPr>
+                <w:b/>
+                <w:bCs/>
+                <w:lang w:val="en-SG"/>
+              </w:rPr>
+              <w:t>queue</w:t>
+            </w:r>
+            <w:r>
+              <w:rPr>
+                <w:lang w:val="en-SG"/>
+              </w:rPr>
+              <w:t xml:space="preserve"> with the </w:t>
+            </w:r>
+            <w:r>
+              <w:rPr>
+                <w:b/>
+                <w:bCs/>
+                <w:lang w:val="en-SG"/>
+              </w:rPr>
+              <w:t>tuple (initialState, [])</w:t>
             </w:r>
           </w:p>
         </w:tc>
@@ -2236,49 +2390,35 @@
               <w:rPr>
                 <w:lang w:val="en-SG"/>
               </w:rPr>
-              <w:t xml:space="preserve">Initialise a </w:t>
-            </w:r>
-            <w:r>
-              <w:rPr>
-                <w:b/>
-                <w:bCs/>
-                <w:lang w:val="en-SG"/>
-              </w:rPr>
-              <w:t>set</w:t>
-            </w:r>
-            <w:r>
-              <w:rPr>
-                <w:lang w:val="en-SG"/>
-              </w:rPr>
-              <w:t xml:space="preserve"> named visited and </w:t>
-            </w:r>
-            <w:r>
-              <w:rPr>
-                <w:b/>
-                <w:bCs/>
-                <w:lang w:val="en-SG"/>
-              </w:rPr>
-              <w:t>add</w:t>
-            </w:r>
-            <w:r>
-              <w:rPr>
-                <w:lang w:val="en-SG"/>
-              </w:rPr>
-              <w:t xml:space="preserve"> initialState </w:t>
-            </w:r>
-            <w:r>
-              <w:rPr>
-                <w:b/>
-                <w:bCs/>
-                <w:lang w:val="en-SG"/>
-              </w:rPr>
-              <w:t>to</w:t>
-            </w:r>
-            <w:r>
-              <w:rPr>
-                <w:lang w:val="en-SG"/>
-              </w:rPr>
-              <w:t xml:space="preserve"> it</w:t>
+              <w:t xml:space="preserve">Initialise a set named </w:t>
+            </w:r>
+            <w:r>
+              <w:rPr>
+                <w:b/>
+                <w:bCs/>
+                <w:lang w:val="en-SG"/>
+              </w:rPr>
+              <w:t>visited</w:t>
+            </w:r>
+            <w:r>
+              <w:rPr>
+                <w:lang w:val="en-SG"/>
+              </w:rPr>
+              <w:t xml:space="preserve"> and add </w:t>
+            </w:r>
+            <w:r>
+              <w:rPr>
+                <w:b/>
+                <w:bCs/>
+                <w:lang w:val="en-SG"/>
+              </w:rPr>
+              <w:t>initialState</w:t>
+            </w:r>
+            <w:r>
+              <w:rPr>
+                <w:lang w:val="en-SG"/>
+              </w:rPr>
+              <w:t xml:space="preserve"> to it</w:t>
             </w:r>
           </w:p>
         </w:tc>
@@ -2350,15 +2490,21 @@
               <w:rPr>
                 <w:lang w:val="en-SG"/>
               </w:rPr>
-              <w:t xml:space="preserve">Initialise totalReward </w:t>
-            </w:r>
-            <w:r>
-              <w:rPr>
-                <w:b/>
-                <w:bCs/>
-                <w:lang w:val="en-SG"/>
-              </w:rPr>
-              <w:t>to 0</w:t>
+              <w:t xml:space="preserve">Initialise </w:t>
+            </w:r>
+            <w:r>
+              <w:rPr>
+                <w:b/>
+                <w:bCs/>
+                <w:lang w:val="en-SG"/>
+              </w:rPr>
+              <w:t>totalReward</w:t>
+            </w:r>
+            <w:r>
+              <w:rPr>
+                <w:lang w:val="en-SG"/>
+              </w:rPr>
+              <w:t xml:space="preserve"> to 0</w:t>
             </w:r>
           </w:p>
         </w:tc>
@@ -2438,7 +2584,35 @@
               <w:rPr>
                 <w:lang w:val="en-SG"/>
               </w:rPr>
-              <w:t xml:space="preserve"> the queue is not empty:</w:t>
+              <w:t xml:space="preserve"> the </w:t>
+            </w:r>
+            <w:r>
+              <w:rPr>
+                <w:b/>
+                <w:bCs/>
+                <w:lang w:val="en-SG"/>
+              </w:rPr>
+              <w:t>queue</w:t>
+            </w:r>
+            <w:r>
+              <w:rPr>
+                <w:lang w:val="en-SG"/>
+              </w:rPr>
+              <w:t xml:space="preserve"> is </w:t>
+            </w:r>
+            <w:r>
+              <w:rPr>
+                <w:b/>
+                <w:bCs/>
+                <w:lang w:val="en-SG"/>
+              </w:rPr>
+              <w:t>not empty</w:t>
+            </w:r>
+            <w:r>
+              <w:rPr>
+                <w:lang w:val="en-SG"/>
+              </w:rPr>
+              <w:t>:</w:t>
             </w:r>
           </w:p>
         </w:tc>
@@ -2502,8 +2676,6 @@
           <w:p>
             <w:pPr>
               <w:rPr>
-                <w:b/>
-                <w:bCs/>
                 <w:lang w:val="en-SG"/>
               </w:rPr>
             </w:pPr>
@@ -2528,23 +2700,39 @@
             </w:pPr>
             <w:r>
               <w:rPr>
-                <w:lang w:val="en-SG"/>
-              </w:rPr>
-              <w:t xml:space="preserve">Dequeue a tuple (state, path) </w:t>
-            </w:r>
-            <w:r>
-              <w:rPr>
-                <w:b/>
-                <w:bCs/>
-                <w:lang w:val="en-SG"/>
-              </w:rPr>
-              <w:t>from</w:t>
-            </w:r>
-            <w:r>
-              <w:rPr>
-                <w:lang w:val="en-SG"/>
-              </w:rPr>
-              <w:t xml:space="preserve"> the queue</w:t>
+                <w:b/>
+                <w:bCs/>
+                <w:lang w:val="en-SG"/>
+              </w:rPr>
+              <w:t>Dequeue</w:t>
+            </w:r>
+            <w:r>
+              <w:rPr>
+                <w:lang w:val="en-SG"/>
+              </w:rPr>
+              <w:t xml:space="preserve"> a </w:t>
+            </w:r>
+            <w:r>
+              <w:rPr>
+                <w:b/>
+                <w:bCs/>
+                <w:lang w:val="en-SG"/>
+              </w:rPr>
+              <w:t>tuple (state, path)</w:t>
+            </w:r>
+            <w:r>
+              <w:rPr>
+                <w:lang w:val="en-SG"/>
+              </w:rPr>
+              <w:t xml:space="preserve"> from the </w:t>
+            </w:r>
+            <w:r>
+              <w:rPr>
+                <w:b/>
+                <w:bCs/>
+                <w:lang w:val="en-SG"/>
+              </w:rPr>
+              <w:t>queue</w:t>
             </w:r>
           </w:p>
         </w:tc>
@@ -2608,8 +2796,6 @@
           <w:p>
             <w:pPr>
               <w:rPr>
-                <w:b/>
-                <w:bCs/>
                 <w:lang w:val="en-SG"/>
               </w:rPr>
             </w:pPr>
@@ -2666,13 +2852,13 @@
                 <w:bCs/>
                 <w:lang w:val="en-SG"/>
               </w:rPr>
-              <w:t>action</w:t>
-            </w:r>
-            <w:r>
-              <w:rPr>
-                <w:lang w:val="en-SG"/>
-              </w:rPr>
-              <w:t xml:space="preserve"> space: </w:t>
+              <w:t>action space</w:t>
+            </w:r>
+            <w:r>
+              <w:rPr>
+                <w:lang w:val="en-SG"/>
+              </w:rPr>
+              <w:t xml:space="preserve">: </w:t>
             </w:r>
           </w:p>
         </w:tc>
@@ -2736,8 +2922,6 @@
           <w:p>
             <w:pPr>
               <w:rPr>
-                <w:b/>
-                <w:bCs/>
                 <w:lang w:val="en-SG"/>
               </w:rPr>
             </w:pPr>
@@ -2780,28 +2964,28 @@
             </w:pPr>
             <w:r>
               <w:rPr>
-                <w:b/>
-                <w:bCs/>
-                <w:lang w:val="en-SG"/>
-              </w:rPr>
-              <w:t>Set</w:t>
-            </w:r>
-            <w:r>
-              <w:rPr>
-                <w:lang w:val="en-SG"/>
-              </w:rPr>
-              <w:t xml:space="preserve"> the environment state </w:t>
-            </w:r>
-            <w:r>
-              <w:rPr>
-                <w:b/>
-                <w:bCs/>
-                <w:lang w:val="en-SG"/>
-              </w:rPr>
-              <w:t>to</w:t>
-            </w:r>
-            <w:r>
-              <w:rPr>
+                <w:lang w:val="en-SG"/>
+              </w:rPr>
+              <w:t xml:space="preserve">Set the </w:t>
+            </w:r>
+            <w:r>
+              <w:rPr>
+                <w:b/>
+                <w:bCs/>
+                <w:lang w:val="en-SG"/>
+              </w:rPr>
+              <w:t>environment state</w:t>
+            </w:r>
+            <w:r>
+              <w:rPr>
+                <w:lang w:val="en-SG"/>
+              </w:rPr>
+              <w:t xml:space="preserve"> to</w:t>
+            </w:r>
+            <w:r>
+              <w:rPr>
+                <w:b/>
+                <w:bCs/>
                 <w:lang w:val="en-SG"/>
               </w:rPr>
               <w:t xml:space="preserve"> state</w:t>
@@ -2868,8 +3052,6 @@
           <w:p>
             <w:pPr>
               <w:rPr>
-                <w:b/>
-                <w:bCs/>
                 <w:lang w:val="en-SG"/>
               </w:rPr>
             </w:pPr>
@@ -2912,31 +3094,58 @@
             </w:pPr>
             <w:r>
               <w:rPr>
-                <w:b/>
-                <w:bCs/>
-                <w:lang w:val="en-SG"/>
-              </w:rPr>
-              <w:t>Execute</w:t>
-            </w:r>
-            <w:r>
-              <w:rPr>
-                <w:lang w:val="en-SG"/>
-              </w:rPr>
-              <w:t xml:space="preserve"> the </w:t>
-            </w:r>
-            <w:r>
-              <w:rPr>
-                <w:b/>
-                <w:bCs/>
-                <w:lang w:val="en-SG"/>
-              </w:rPr>
-              <w:t>action</w:t>
-            </w:r>
-            <w:r>
-              <w:rPr>
-                <w:lang w:val="en-SG"/>
-              </w:rPr>
-              <w:t xml:space="preserve"> in copyEnv and obtain newState, reward, and done</w:t>
+                <w:lang w:val="en-SG"/>
+              </w:rPr>
+              <w:t xml:space="preserve">Execute the action in </w:t>
+            </w:r>
+            <w:r>
+              <w:rPr>
+                <w:b/>
+                <w:bCs/>
+                <w:lang w:val="en-SG"/>
+              </w:rPr>
+              <w:t>copyEnv</w:t>
+            </w:r>
+            <w:r>
+              <w:rPr>
+                <w:lang w:val="en-SG"/>
+              </w:rPr>
+              <w:t xml:space="preserve"> and obtain </w:t>
+            </w:r>
+            <w:r>
+              <w:rPr>
+                <w:b/>
+                <w:bCs/>
+              </w:rPr>
+              <w:t>newState</w:t>
+            </w:r>
+            <w:r>
+              <w:rPr>
+                <w:lang w:val="en-SG"/>
+              </w:rPr>
+              <w:t xml:space="preserve">, </w:t>
+            </w:r>
+            <w:r>
+              <w:rPr>
+                <w:b/>
+                <w:bCs/>
+                <w:lang w:val="en-SG"/>
+              </w:rPr>
+              <w:t>reward</w:t>
+            </w:r>
+            <w:r>
+              <w:rPr>
+                <w:lang w:val="en-SG"/>
+              </w:rPr>
+              <w:t xml:space="preserve">, and </w:t>
+            </w:r>
+            <w:r>
+              <w:rPr>
+                <w:b/>
+                <w:bCs/>
+                <w:lang w:val="en-SG"/>
+              </w:rPr>
+              <w:t>done</w:t>
             </w:r>
           </w:p>
         </w:tc>
@@ -3000,8 +3209,6 @@
           <w:p>
             <w:pPr>
               <w:rPr>
-                <w:b/>
-                <w:bCs/>
                 <w:lang w:val="en-SG"/>
               </w:rPr>
             </w:pPr>
@@ -3044,17 +3251,51 @@
             </w:pPr>
             <w:r>
               <w:rPr>
-                <w:b/>
-                <w:bCs/>
-                <w:lang w:val="en-SG"/>
-              </w:rPr>
-              <w:t>If</w:t>
-            </w:r>
-            <w:r>
-              <w:rPr>
-                <w:lang w:val="en-SG"/>
-              </w:rPr>
-              <w:t xml:space="preserve"> newState has not been visited:</w:t>
+                <w:lang w:val="en-SG"/>
+              </w:rPr>
+              <w:t xml:space="preserve">If </w:t>
+            </w:r>
+            <w:r>
+              <w:rPr>
+                <w:b/>
+                <w:bCs/>
+                <w:lang w:val="en-SG"/>
+              </w:rPr>
+              <w:t>newState</w:t>
+            </w:r>
+            <w:r>
+              <w:rPr>
+                <w:lang w:val="en-SG"/>
+              </w:rPr>
+              <w:t xml:space="preserve"> has </w:t>
+            </w:r>
+            <w:r>
+              <w:rPr>
+                <w:b/>
+                <w:bCs/>
+                <w:lang w:val="en-SG"/>
+              </w:rPr>
+              <w:t>not</w:t>
+            </w:r>
+            <w:r>
+              <w:rPr>
+                <w:lang w:val="en-SG"/>
+              </w:rPr>
+              <w:t xml:space="preserve"> been </w:t>
+            </w:r>
+            <w:r>
+              <w:rPr>
+                <w:b/>
+                <w:bCs/>
+                <w:lang w:val="en-SG"/>
+              </w:rPr>
+              <w:t>visited</w:t>
+            </w:r>
+            <w:r>
+              <w:rPr>
+                <w:lang w:val="en-SG"/>
+              </w:rPr>
+              <w:t>:</w:t>
             </w:r>
           </w:p>
         </w:tc>
@@ -3118,8 +3359,6 @@
           <w:p>
             <w:pPr>
               <w:rPr>
-                <w:b/>
-                <w:bCs/>
                 <w:lang w:val="en-SG"/>
               </w:rPr>
             </w:pPr>
@@ -3181,15 +3420,21 @@
               <w:rPr>
                 <w:lang w:val="en-SG"/>
               </w:rPr>
-              <w:t xml:space="preserve">Increment totalSteps </w:t>
-            </w:r>
-            <w:r>
-              <w:rPr>
-                <w:b/>
-                <w:bCs/>
-                <w:lang w:val="en-SG"/>
-              </w:rPr>
-              <w:t>by 1</w:t>
+              <w:t xml:space="preserve">Increment </w:t>
+            </w:r>
+            <w:r>
+              <w:rPr>
+                <w:b/>
+                <w:bCs/>
+                <w:lang w:val="en-SG"/>
+              </w:rPr>
+              <w:t>totalSteps</w:t>
+            </w:r>
+            <w:r>
+              <w:rPr>
+                <w:lang w:val="en-SG"/>
+              </w:rPr>
+              <w:t xml:space="preserve"> by 1</w:t>
             </w:r>
           </w:p>
         </w:tc>
@@ -3253,8 +3498,6 @@
           <w:p>
             <w:pPr>
               <w:rPr>
-                <w:b/>
-                <w:bCs/>
                 <w:lang w:val="en-SG"/>
               </w:rPr>
             </w:pPr>
@@ -3314,31 +3557,31 @@
             </w:pPr>
             <w:r>
               <w:rPr>
-                <w:b/>
-                <w:bCs/>
-                <w:lang w:val="en-SG"/>
-              </w:rPr>
-              <w:t>Add</w:t>
-            </w:r>
-            <w:r>
-              <w:rPr>
-                <w:lang w:val="en-SG"/>
-              </w:rPr>
-              <w:t xml:space="preserve"> newState </w:t>
-            </w:r>
-            <w:r>
-              <w:rPr>
-                <w:b/>
-                <w:bCs/>
-                <w:lang w:val="en-SG"/>
-              </w:rPr>
-              <w:t>to</w:t>
-            </w:r>
-            <w:r>
-              <w:rPr>
-                <w:lang w:val="en-SG"/>
-              </w:rPr>
-              <w:t xml:space="preserve"> visited</w:t>
+                <w:lang w:val="en-SG"/>
+              </w:rPr>
+              <w:t xml:space="preserve">Add </w:t>
+            </w:r>
+            <w:r>
+              <w:rPr>
+                <w:b/>
+                <w:bCs/>
+                <w:lang w:val="en-SG"/>
+              </w:rPr>
+              <w:t>newState</w:t>
+            </w:r>
+            <w:r>
+              <w:rPr>
+                <w:lang w:val="en-SG"/>
+              </w:rPr>
+              <w:t xml:space="preserve"> to </w:t>
+            </w:r>
+            <w:r>
+              <w:rPr>
+                <w:b/>
+                <w:bCs/>
+                <w:lang w:val="en-SG"/>
+              </w:rPr>
+              <w:t>visited</w:t>
             </w:r>
           </w:p>
         </w:tc>
@@ -3402,8 +3645,6 @@
           <w:p>
             <w:pPr>
               <w:rPr>
-                <w:b/>
-                <w:bCs/>
                 <w:lang w:val="en-SG"/>
               </w:rPr>
             </w:pPr>
@@ -3463,37 +3704,39 @@
             </w:pPr>
             <w:r>
               <w:rPr>
-                <w:lang w:val="en-SG"/>
-              </w:rPr>
-              <w:t>Enqueue a tuple (newState, path+[</w:t>
-            </w:r>
-            <w:r>
-              <w:rPr>
-                <w:b/>
-                <w:bCs/>
-                <w:lang w:val="en-SG"/>
-              </w:rPr>
-              <w:t>action</w:t>
-            </w:r>
-            <w:r>
-              <w:rPr>
-                <w:lang w:val="en-SG"/>
-              </w:rPr>
-              <w:t xml:space="preserve">]) </w:t>
-            </w:r>
-            <w:r>
-              <w:rPr>
-                <w:b/>
-                <w:bCs/>
-                <w:lang w:val="en-SG"/>
-              </w:rPr>
-              <w:t>to</w:t>
-            </w:r>
-            <w:r>
-              <w:rPr>
-                <w:lang w:val="en-SG"/>
-              </w:rPr>
-              <w:t xml:space="preserve"> queue</w:t>
+                <w:b/>
+                <w:bCs/>
+                <w:lang w:val="en-SG"/>
+              </w:rPr>
+              <w:t>Enqueue</w:t>
+            </w:r>
+            <w:r>
+              <w:rPr>
+                <w:lang w:val="en-SG"/>
+              </w:rPr>
+              <w:t xml:space="preserve"> a </w:t>
+            </w:r>
+            <w:r>
+              <w:rPr>
+                <w:b/>
+                <w:bCs/>
+                <w:lang w:val="en-SG"/>
+              </w:rPr>
+              <w:t>tuple (newState, path+[action])</w:t>
+            </w:r>
+            <w:r>
+              <w:rPr>
+                <w:lang w:val="en-SG"/>
+              </w:rPr>
+              <w:t xml:space="preserve"> to </w:t>
+            </w:r>
+            <w:r>
+              <w:rPr>
+                <w:b/>
+                <w:bCs/>
+                <w:lang w:val="en-SG"/>
+              </w:rPr>
+              <w:t>queue</w:t>
             </w:r>
           </w:p>
         </w:tc>
@@ -3557,8 +3800,6 @@
           <w:p>
             <w:pPr>
               <w:rPr>
-                <w:b/>
-                <w:bCs/>
                 <w:lang w:val="en-SG"/>
               </w:rPr>
             </w:pPr>
@@ -3618,31 +3859,31 @@
             </w:pPr>
             <w:r>
               <w:rPr>
-                <w:b/>
-                <w:bCs/>
-                <w:lang w:val="en-SG"/>
-              </w:rPr>
-              <w:t>Add</w:t>
-            </w:r>
-            <w:r>
-              <w:rPr>
-                <w:lang w:val="en-SG"/>
-              </w:rPr>
-              <w:t xml:space="preserve"> reward </w:t>
-            </w:r>
-            <w:r>
-              <w:rPr>
-                <w:b/>
-                <w:bCs/>
-                <w:lang w:val="en-SG"/>
-              </w:rPr>
-              <w:t>to</w:t>
-            </w:r>
-            <w:r>
-              <w:rPr>
-                <w:lang w:val="en-SG"/>
-              </w:rPr>
-              <w:t xml:space="preserve"> totalReward</w:t>
+                <w:lang w:val="en-SG"/>
+              </w:rPr>
+              <w:t xml:space="preserve">Add </w:t>
+            </w:r>
+            <w:r>
+              <w:rPr>
+                <w:b/>
+                <w:bCs/>
+                <w:lang w:val="en-SG"/>
+              </w:rPr>
+              <w:t>reward</w:t>
+            </w:r>
+            <w:r>
+              <w:rPr>
+                <w:lang w:val="en-SG"/>
+              </w:rPr>
+              <w:t xml:space="preserve"> to </w:t>
+            </w:r>
+            <w:r>
+              <w:rPr>
+                <w:b/>
+                <w:bCs/>
+                <w:lang w:val="en-SG"/>
+              </w:rPr>
+              <w:t>totalReward</w:t>
             </w:r>
           </w:p>
         </w:tc>
@@ -3706,8 +3947,6 @@
           <w:p>
             <w:pPr>
               <w:rPr>
-                <w:b/>
-                <w:bCs/>
                 <w:lang w:val="en-SG"/>
               </w:rPr>
             </w:pPr>
@@ -3750,17 +3989,23 @@
             </w:pPr>
             <w:r>
               <w:rPr>
-                <w:b/>
-                <w:bCs/>
-                <w:lang w:val="en-SG"/>
-              </w:rPr>
-              <w:t>If</w:t>
-            </w:r>
-            <w:r>
-              <w:rPr>
-                <w:lang w:val="en-SG"/>
-              </w:rPr>
-              <w:t xml:space="preserve"> done is </w:t>
+                <w:lang w:val="en-SG"/>
+              </w:rPr>
+              <w:t xml:space="preserve">If </w:t>
+            </w:r>
+            <w:r>
+              <w:rPr>
+                <w:b/>
+                <w:bCs/>
+                <w:lang w:val="en-SG"/>
+              </w:rPr>
+              <w:t>done</w:t>
+            </w:r>
+            <w:r>
+              <w:rPr>
+                <w:lang w:val="en-SG"/>
+              </w:rPr>
+              <w:t xml:space="preserve"> is </w:t>
             </w:r>
             <w:r>
               <w:rPr>
@@ -3838,8 +4083,6 @@
           <w:p>
             <w:pPr>
               <w:rPr>
-                <w:b/>
-                <w:bCs/>
                 <w:lang w:val="en-SG"/>
               </w:rPr>
             </w:pPr>
@@ -3901,15 +4144,56 @@
               <w:rPr>
                 <w:lang w:val="en-SG"/>
               </w:rPr>
-              <w:t>Display the results including path, totalReward, totalSteps,</w:t>
-            </w:r>
-            <w:r>
-              <w:rPr>
-                <w:b/>
-                <w:bCs/>
-                <w:lang w:val="en-SG"/>
-              </w:rPr>
-              <w:t xml:space="preserve"> time taken</w:t>
+              <w:t xml:space="preserve">Display the results including </w:t>
+            </w:r>
+            <w:r>
+              <w:rPr>
+                <w:b/>
+                <w:bCs/>
+                <w:lang w:val="en-SG"/>
+              </w:rPr>
+              <w:t>path</w:t>
+            </w:r>
+            <w:r>
+              <w:rPr>
+                <w:lang w:val="en-SG"/>
+              </w:rPr>
+              <w:t xml:space="preserve">, </w:t>
+            </w:r>
+            <w:r>
+              <w:rPr>
+                <w:b/>
+                <w:bCs/>
+              </w:rPr>
+              <w:t>totalReward</w:t>
+            </w:r>
+            <w:r>
+              <w:rPr>
+                <w:lang w:val="en-SG"/>
+              </w:rPr>
+              <w:t xml:space="preserve">, </w:t>
+            </w:r>
+            <w:r>
+              <w:rPr>
+                <w:b/>
+                <w:bCs/>
+                <w:lang w:val="en-SG"/>
+              </w:rPr>
+              <w:t>totalSteps</w:t>
+            </w:r>
+            <w:r>
+              <w:rPr>
+                <w:lang w:val="en-SG"/>
+              </w:rPr>
+              <w:t xml:space="preserve">, </w:t>
+            </w:r>
+            <w:r>
+              <w:rPr>
+                <w:b/>
+                <w:bCs/>
+                <w:lang w:val="en-SG"/>
+              </w:rPr>
+              <w:t>time taken</w:t>
             </w:r>
             <w:r>
               <w:rPr>
@@ -3993,8 +4277,6 @@
           <w:p>
             <w:pPr>
               <w:rPr>
-                <w:b/>
-                <w:bCs/>
                 <w:lang w:val="en-SG"/>
               </w:rPr>
             </w:pPr>
@@ -4230,7 +4512,29 @@
     </w:p>
     <w:p>
       <w:r>
-        <w:t>The ucs method in the algo_test class employs the Uniform Cost Search (UCS) algorithm. It begins by initialising the environment and priority queue with the initial state ad cost. The algorithm then explores the state with the lowest cumulative cost, updating steps and rewards as it progresses. If a new state has a lower price than previously recorded, it updates the cost and revisits the state. Once the goal is reached, it displays the path, total reward, steps, and execution time. If no solution is found, it prints a message.</w:t>
+        <w:t xml:space="preserve">The </w:t>
+      </w:r>
+      <w:proofErr w:type="spellStart"/>
+      <w:r>
+        <w:t>ucs</w:t>
+      </w:r>
+      <w:proofErr w:type="spellEnd"/>
+      <w:r>
+        <w:t xml:space="preserve"> method in the </w:t>
+      </w:r>
+      <w:proofErr w:type="spellStart"/>
+      <w:r>
+        <w:t>algo_test</w:t>
+      </w:r>
+      <w:proofErr w:type="spellEnd"/>
+      <w:r>
+        <w:t xml:space="preserve"> class employs the Uniform Cost Search (UCS) algorithm. It begins by initialising the environment and priority queue with the initial state a</w:t>
+      </w:r>
+      <w:r>
+        <w:t>n</w:t>
+      </w:r>
+      <w:r>
+        <w:t>d cost. The algorithm then explores the state with the lowest cumulative cost, updating steps and rewards as it progresses. If a new state has a lower price than previously recorded, it updates the cost and revisits the state. Once the goal is reached, it displays the path, total reward, steps, and execution time. If no solution is found, it prints a message.</w:t>
       </w:r>
     </w:p>
     <w:tbl>
@@ -4261,7 +4565,15 @@
           </w:tcPr>
           <w:p>
             <w:r>
-              <w:t>Pseudocode Explanation: ucs(self)</w:t>
+              <w:t xml:space="preserve">Pseudocode Explanation: </w:t>
+            </w:r>
+            <w:proofErr w:type="spellStart"/>
+            <w:r>
+              <w:t>ucs</w:t>
+            </w:r>
+            <w:proofErr w:type="spellEnd"/>
+            <w:r>
+              <w:t>(self)</w:t>
             </w:r>
           </w:p>
         </w:tc>
@@ -4303,7 +4615,15 @@
               <w:t>Function</w:t>
             </w:r>
             <w:r>
-              <w:t xml:space="preserve"> ucs(self):</w:t>
+              <w:t xml:space="preserve"> </w:t>
+            </w:r>
+            <w:proofErr w:type="spellStart"/>
+            <w:r>
+              <w:t>ucs</w:t>
+            </w:r>
+            <w:proofErr w:type="spellEnd"/>
+            <w:r>
+              <w:t>(self):</w:t>
             </w:r>
           </w:p>
         </w:tc>
@@ -4357,13 +4677,19 @@
           </w:tcPr>
           <w:p>
             <w:r>
-              <w:t xml:space="preserve">Initialise startTime </w:t>
-            </w:r>
-            <w:r>
-              <w:rPr>
-                <w:b/>
-                <w:bCs/>
-              </w:rPr>
+              <w:t xml:space="preserve">Initialise </w:t>
+            </w:r>
+            <w:r>
+              <w:rPr>
+                <w:b/>
+                <w:bCs/>
+              </w:rPr>
+              <w:t>startTime</w:t>
+            </w:r>
+            <w:r>
+              <w:t xml:space="preserve"> </w:t>
+            </w:r>
+            <w:r>
               <w:t>to</w:t>
             </w:r>
             <w:r>
@@ -4431,14 +4757,27 @@
           </w:tcPr>
           <w:p>
             <w:r>
-              <w:t xml:space="preserve">Initialise totalSteps </w:t>
-            </w:r>
-            <w:r>
-              <w:rPr>
-                <w:b/>
-                <w:bCs/>
-              </w:rPr>
-              <w:t>to 0</w:t>
+              <w:t xml:space="preserve">Initialise </w:t>
+            </w:r>
+            <w:r>
+              <w:rPr>
+                <w:b/>
+                <w:bCs/>
+              </w:rPr>
+              <w:t>totalSteps</w:t>
+            </w:r>
+            <w:r>
+              <w:t xml:space="preserve"> </w:t>
+            </w:r>
+            <w:r>
+              <w:t>to</w:t>
+            </w:r>
+            <w:r>
+              <w:rPr>
+                <w:b/>
+                <w:bCs/>
+              </w:rPr>
+              <w:t xml:space="preserve"> 0</w:t>
             </w:r>
           </w:p>
         </w:tc>
@@ -4495,24 +4834,33 @@
               <w:t xml:space="preserve">Make a deep copy </w:t>
             </w:r>
             <w:r>
-              <w:rPr>
-                <w:b/>
-                <w:bCs/>
-              </w:rPr>
               <w:t>of</w:t>
             </w:r>
             <w:r>
-              <w:t xml:space="preserve"> environment </w:t>
-            </w:r>
-            <w:r>
-              <w:rPr>
-                <w:b/>
-                <w:bCs/>
-              </w:rPr>
+              <w:t xml:space="preserve"> </w:t>
+            </w:r>
+            <w:r>
+              <w:rPr>
+                <w:b/>
+                <w:bCs/>
+              </w:rPr>
+              <w:t>environment</w:t>
+            </w:r>
+            <w:r>
+              <w:t xml:space="preserve"> </w:t>
+            </w:r>
+            <w:r>
               <w:t>as</w:t>
             </w:r>
             <w:r>
-              <w:t xml:space="preserve"> copyEnv</w:t>
+              <w:t xml:space="preserve"> </w:t>
+            </w:r>
+            <w:r>
+              <w:rPr>
+                <w:b/>
+                <w:bCs/>
+              </w:rPr>
+              <w:t>copyEnv</w:t>
             </w:r>
           </w:p>
         </w:tc>
@@ -4566,23 +4914,25 @@
           </w:tcPr>
           <w:p>
             <w:r>
-              <w:t xml:space="preserve">Reset copyEnv </w:t>
-            </w:r>
-            <w:r>
-              <w:rPr>
-                <w:b/>
-                <w:bCs/>
-              </w:rPr>
+              <w:t xml:space="preserve">Reset </w:t>
+            </w:r>
+            <w:r>
+              <w:rPr>
+                <w:b/>
+                <w:bCs/>
+              </w:rPr>
+              <w:t>copyEnv</w:t>
+            </w:r>
+            <w:r>
+              <w:t xml:space="preserve"> </w:t>
+            </w:r>
+            <w:r>
               <w:t>to</w:t>
             </w:r>
             <w:r>
               <w:t xml:space="preserve"> its initial state </w:t>
             </w:r>
             <w:r>
-              <w:rPr>
-                <w:b/>
-                <w:bCs/>
-              </w:rPr>
               <w:t>and</w:t>
             </w:r>
             <w:r>
@@ -4596,7 +4946,14 @@
               <w:t>as</w:t>
             </w:r>
             <w:r>
-              <w:t xml:space="preserve"> initialState</w:t>
+              <w:t xml:space="preserve"> </w:t>
+            </w:r>
+            <w:r>
+              <w:rPr>
+                <w:b/>
+                <w:bCs/>
+              </w:rPr>
+              <w:t>initialState</w:t>
             </w:r>
           </w:p>
         </w:tc>
@@ -4650,17 +5007,30 @@
           </w:tcPr>
           <w:p>
             <w:r>
-              <w:t xml:space="preserve">Initialise a priority queue </w:t>
-            </w:r>
-            <w:r>
-              <w:rPr>
-                <w:b/>
-                <w:bCs/>
-              </w:rPr>
+              <w:t xml:space="preserve">Initialise a </w:t>
+            </w:r>
+            <w:r>
+              <w:rPr>
+                <w:b/>
+                <w:bCs/>
+              </w:rPr>
+              <w:t>priority queue</w:t>
+            </w:r>
+            <w:r>
+              <w:t xml:space="preserve"> </w:t>
+            </w:r>
+            <w:r>
               <w:t>with</w:t>
             </w:r>
             <w:r>
-              <w:t xml:space="preserve"> tuple (cost, initialState, [])</w:t>
+              <w:t xml:space="preserve"> </w:t>
+            </w:r>
+            <w:r>
+              <w:rPr>
+                <w:b/>
+                <w:bCs/>
+              </w:rPr>
+              <w:t>tuple (cost, initialState, [])</w:t>
             </w:r>
           </w:p>
         </w:tc>
@@ -4724,23 +5094,35 @@
               <w:t>set</w:t>
             </w:r>
             <w:r>
-              <w:t xml:space="preserve"> named visited </w:t>
-            </w:r>
-            <w:r>
-              <w:rPr>
-                <w:b/>
-                <w:bCs/>
-              </w:rPr>
+              <w:t xml:space="preserve"> named </w:t>
+            </w:r>
+            <w:r>
+              <w:rPr>
+                <w:b/>
+                <w:bCs/>
+              </w:rPr>
+              <w:t>visited</w:t>
+            </w:r>
+            <w:r>
+              <w:t xml:space="preserve"> </w:t>
+            </w:r>
+            <w:r>
               <w:t>and</w:t>
             </w:r>
             <w:r>
-              <w:t xml:space="preserve"> add initialState </w:t>
-            </w:r>
-            <w:r>
-              <w:rPr>
-                <w:b/>
-                <w:bCs/>
-              </w:rPr>
+              <w:t xml:space="preserve"> add </w:t>
+            </w:r>
+            <w:r>
+              <w:rPr>
+                <w:b/>
+                <w:bCs/>
+              </w:rPr>
+              <w:t>initialState</w:t>
+            </w:r>
+            <w:r>
+              <w:t xml:space="preserve"> </w:t>
+            </w:r>
+            <w:r>
               <w:t>to</w:t>
             </w:r>
             <w:r>
@@ -4798,27 +5180,49 @@
           </w:tcPr>
           <w:p>
             <w:r>
-              <w:t xml:space="preserve">Initialise a dictionary named cost </w:t>
-            </w:r>
-            <w:r>
-              <w:rPr>
-                <w:b/>
-                <w:bCs/>
-              </w:rPr>
+              <w:t xml:space="preserve">Initialise a dictionary named </w:t>
+            </w:r>
+            <w:r>
+              <w:rPr>
+                <w:b/>
+                <w:bCs/>
+              </w:rPr>
+              <w:t>cost</w:t>
+            </w:r>
+            <w:r>
+              <w:t xml:space="preserve"> </w:t>
+            </w:r>
+            <w:r>
               <w:t>with key</w:t>
             </w:r>
             <w:r>
-              <w:t xml:space="preserve"> initialState </w:t>
-            </w:r>
-            <w:r>
-              <w:rPr>
-                <w:b/>
-                <w:bCs/>
-              </w:rPr>
+              <w:t xml:space="preserve"> </w:t>
+            </w:r>
+            <w:r>
+              <w:rPr>
+                <w:b/>
+                <w:bCs/>
+              </w:rPr>
+              <w:t>initialState</w:t>
+            </w:r>
+            <w:r>
+              <w:t xml:space="preserve"> </w:t>
+            </w:r>
+            <w:r>
               <w:t>and</w:t>
             </w:r>
             <w:r>
-              <w:t xml:space="preserve"> value </w:t>
+              <w:t xml:space="preserve"> </w:t>
+            </w:r>
+            <w:r>
+              <w:rPr>
+                <w:b/>
+                <w:bCs/>
+              </w:rPr>
+              <w:t>value</w:t>
+            </w:r>
+            <w:r>
+              <w:t xml:space="preserve"> </w:t>
             </w:r>
             <w:r>
               <w:rPr>
@@ -4882,14 +5286,27 @@
           </w:tcPr>
           <w:p>
             <w:r>
-              <w:t xml:space="preserve">Initialise totalReward </w:t>
-            </w:r>
-            <w:r>
-              <w:rPr>
-                <w:b/>
-                <w:bCs/>
-              </w:rPr>
-              <w:t>to 0</w:t>
+              <w:t xml:space="preserve">Initialise </w:t>
+            </w:r>
+            <w:r>
+              <w:rPr>
+                <w:b/>
+                <w:bCs/>
+              </w:rPr>
+              <w:t>totalReward</w:t>
+            </w:r>
+            <w:r>
+              <w:t xml:space="preserve"> </w:t>
+            </w:r>
+            <w:r>
+              <w:t>to</w:t>
+            </w:r>
+            <w:r>
+              <w:rPr>
+                <w:b/>
+                <w:bCs/>
+              </w:rPr>
+              <w:t xml:space="preserve"> 0</w:t>
             </w:r>
           </w:p>
         </w:tc>
@@ -5026,7 +5443,40 @@
           </w:tcPr>
           <w:p>
             <w:r>
-              <w:t>Pop the tuple (currentCost, state, path) from the queue</w:t>
+              <w:t xml:space="preserve">Pop the </w:t>
+            </w:r>
+            <w:r>
+              <w:rPr>
+                <w:b/>
+                <w:bCs/>
+              </w:rPr>
+              <w:t>tuple (</w:t>
+            </w:r>
+            <w:proofErr w:type="spellStart"/>
+            <w:r>
+              <w:rPr>
+                <w:b/>
+                <w:bCs/>
+              </w:rPr>
+              <w:t>currentCost</w:t>
+            </w:r>
+            <w:proofErr w:type="spellEnd"/>
+            <w:r>
+              <w:rPr>
+                <w:b/>
+                <w:bCs/>
+              </w:rPr>
+              <w:t>, state, path)</w:t>
+            </w:r>
+            <w:r>
+              <w:t xml:space="preserve"> from the </w:t>
+            </w:r>
+            <w:r>
+              <w:rPr>
+                <w:b/>
+                <w:bCs/>
+              </w:rPr>
+              <w:t>queue</w:t>
             </w:r>
           </w:p>
         </w:tc>
@@ -5101,12 +5551,21 @@
             <w:r>
               <w:t xml:space="preserve"> done </w:t>
             </w:r>
-            <w:r>
-              <w:rPr>
-                <w:b/>
-                <w:bCs/>
-              </w:rPr>
-              <w:t>to False</w:t>
+            <w:proofErr w:type="gramStart"/>
+            <w:r>
+              <w:rPr>
+                <w:b/>
+                <w:bCs/>
+              </w:rPr>
+              <w:t>to</w:t>
+            </w:r>
+            <w:proofErr w:type="gramEnd"/>
+            <w:r>
+              <w:rPr>
+                <w:b/>
+                <w:bCs/>
+              </w:rPr>
+              <w:t xml:space="preserve"> False</w:t>
             </w:r>
           </w:p>
         </w:tc>
@@ -5179,7 +5638,17 @@
               <w:t>For each</w:t>
             </w:r>
             <w:r>
-              <w:t xml:space="preserve"> possible action: </w:t>
+              <w:t xml:space="preserve"> possible </w:t>
+            </w:r>
+            <w:r>
+              <w:rPr>
+                <w:b/>
+                <w:bCs/>
+              </w:rPr>
+              <w:t>action</w:t>
+            </w:r>
+            <w:r>
+              <w:t xml:space="preserve">: </w:t>
             </w:r>
           </w:p>
         </w:tc>
@@ -5263,17 +5732,30 @@
               <w:t>Set</w:t>
             </w:r>
             <w:r>
-              <w:t xml:space="preserve"> the environment state </w:t>
-            </w:r>
-            <w:r>
-              <w:rPr>
-                <w:b/>
-                <w:bCs/>
-              </w:rPr>
+              <w:t xml:space="preserve"> the </w:t>
+            </w:r>
+            <w:r>
+              <w:rPr>
+                <w:b/>
+                <w:bCs/>
+              </w:rPr>
+              <w:t>environment state</w:t>
+            </w:r>
+            <w:r>
+              <w:t xml:space="preserve"> </w:t>
+            </w:r>
+            <w:r>
               <w:t>to</w:t>
             </w:r>
             <w:r>
-              <w:t xml:space="preserve"> state</w:t>
+              <w:t xml:space="preserve"> </w:t>
+            </w:r>
+            <w:r>
+              <w:rPr>
+                <w:b/>
+                <w:bCs/>
+              </w:rPr>
+              <w:t>state</w:t>
             </w:r>
           </w:p>
         </w:tc>
@@ -5354,34 +5836,56 @@
               <w:t xml:space="preserve">Execute the action </w:t>
             </w:r>
             <w:r>
-              <w:rPr>
-                <w:b/>
-                <w:bCs/>
-              </w:rPr>
               <w:t>in</w:t>
             </w:r>
             <w:r>
-              <w:t xml:space="preserve"> copyEnv </w:t>
-            </w:r>
-            <w:r>
-              <w:rPr>
-                <w:b/>
-                <w:bCs/>
-              </w:rPr>
+              <w:t xml:space="preserve"> </w:t>
+            </w:r>
+            <w:r>
+              <w:rPr>
+                <w:b/>
+                <w:bCs/>
+              </w:rPr>
+              <w:t>copyEnv</w:t>
+            </w:r>
+            <w:r>
+              <w:t xml:space="preserve"> </w:t>
+            </w:r>
+            <w:r>
               <w:t>and</w:t>
             </w:r>
             <w:r>
-              <w:t xml:space="preserve"> obtain newState, reward, </w:t>
-            </w:r>
-            <w:r>
-              <w:rPr>
-                <w:b/>
-                <w:bCs/>
-              </w:rPr>
-              <w:t>and</w:t>
-            </w:r>
-            <w:r>
-              <w:t xml:space="preserve"> done</w:t>
+              <w:t xml:space="preserve"> obtain </w:t>
+            </w:r>
+            <w:r>
+              <w:rPr>
+                <w:b/>
+                <w:bCs/>
+              </w:rPr>
+              <w:t>newState</w:t>
+            </w:r>
+            <w:r>
+              <w:t>,</w:t>
+            </w:r>
+            <w:r>
+              <w:rPr>
+                <w:b/>
+                <w:bCs/>
+              </w:rPr>
+              <w:t xml:space="preserve"> reward</w:t>
+            </w:r>
+            <w:r>
+              <w:t xml:space="preserve">, </w:t>
+            </w:r>
+            <w:r>
+              <w:t xml:space="preserve">and </w:t>
+            </w:r>
+            <w:r>
+              <w:rPr>
+                <w:b/>
+                <w:bCs/>
+              </w:rPr>
+              <w:t>done</w:t>
             </w:r>
           </w:p>
         </w:tc>
@@ -5459,17 +5963,32 @@
           </w:tcPr>
           <w:p>
             <w:r>
-              <w:t xml:space="preserve">Calculate newCost </w:t>
-            </w:r>
-            <w:r>
-              <w:rPr>
-                <w:b/>
-                <w:bCs/>
-              </w:rPr>
+              <w:t xml:space="preserve">Calculate </w:t>
+            </w:r>
+            <w:proofErr w:type="spellStart"/>
+            <w:r>
+              <w:rPr>
+                <w:b/>
+                <w:bCs/>
+              </w:rPr>
+              <w:t>newCost</w:t>
+            </w:r>
+            <w:proofErr w:type="spellEnd"/>
+            <w:r>
+              <w:t xml:space="preserve"> </w:t>
+            </w:r>
+            <w:r>
               <w:t>as</w:t>
             </w:r>
             <w:r>
-              <w:t xml:space="preserve"> currentCost+</w:t>
+              <w:t xml:space="preserve"> </w:t>
+            </w:r>
+            <w:r>
+              <w:rPr>
+                <w:b/>
+                <w:bCs/>
+              </w:rPr>
+              <w:t>currentCost+</w:t>
             </w:r>
             <w:r>
               <w:rPr>
@@ -5584,10 +6103,6 @@
               <w:t xml:space="preserve"> cost </w:t>
             </w:r>
             <w:r>
-              <w:rPr>
-                <w:b/>
-                <w:bCs/>
-              </w:rPr>
               <w:t>of</w:t>
             </w:r>
             <w:r>
@@ -5601,7 +6116,15 @@
               <w:t>is</w:t>
             </w:r>
             <w:r>
-              <w:t xml:space="preserve"> greater than newCost:</w:t>
+              <w:t xml:space="preserve"> greater than </w:t>
+            </w:r>
+            <w:proofErr w:type="spellStart"/>
+            <w:r>
+              <w:t>newCost</w:t>
+            </w:r>
+            <w:proofErr w:type="spellEnd"/>
+            <w:r>
+              <w:t>:</w:t>
             </w:r>
           </w:p>
         </w:tc>
@@ -5690,7 +6213,17 @@
           </w:tcPr>
           <w:p>
             <w:r>
-              <w:t xml:space="preserve">Increment totalSteps by </w:t>
+              <w:t xml:space="preserve">Increment </w:t>
+            </w:r>
+            <w:r>
+              <w:rPr>
+                <w:b/>
+                <w:bCs/>
+              </w:rPr>
+              <w:t>totalSteps</w:t>
+            </w:r>
+            <w:r>
+              <w:t xml:space="preserve"> by </w:t>
             </w:r>
             <w:r>
               <w:rPr>
@@ -5789,25 +6322,33 @@
               <w:t xml:space="preserve">Update cost </w:t>
             </w:r>
             <w:r>
-              <w:rPr>
-                <w:b/>
-                <w:bCs/>
-              </w:rPr>
               <w:t>of</w:t>
             </w:r>
             <w:r>
-              <w:t xml:space="preserve"> newState </w:t>
-            </w:r>
-            <w:r>
-              <w:rPr>
-                <w:b/>
-                <w:bCs/>
-              </w:rPr>
-              <w:t>to</w:t>
-            </w:r>
-            <w:r>
-              <w:t xml:space="preserve"> newCost</w:t>
-            </w:r>
+              <w:t xml:space="preserve"> </w:t>
+            </w:r>
+            <w:r>
+              <w:rPr>
+                <w:b/>
+                <w:bCs/>
+              </w:rPr>
+              <w:t>newState</w:t>
+            </w:r>
+            <w:r>
+              <w:t xml:space="preserve"> </w:t>
+            </w:r>
+            <w:r>
+              <w:t xml:space="preserve">to </w:t>
+            </w:r>
+            <w:proofErr w:type="spellStart"/>
+            <w:r>
+              <w:rPr>
+                <w:b/>
+                <w:bCs/>
+              </w:rPr>
+              <w:t>newCost</w:t>
+            </w:r>
+            <w:proofErr w:type="spellEnd"/>
           </w:p>
         </w:tc>
       </w:tr>
@@ -5895,17 +6436,30 @@
           </w:tcPr>
           <w:p>
             <w:r>
-              <w:t xml:space="preserve">Add newState </w:t>
-            </w:r>
-            <w:r>
-              <w:rPr>
-                <w:b/>
-                <w:bCs/>
-              </w:rPr>
+              <w:t xml:space="preserve">Add </w:t>
+            </w:r>
+            <w:r>
+              <w:rPr>
+                <w:b/>
+                <w:bCs/>
+              </w:rPr>
+              <w:t>newState</w:t>
+            </w:r>
+            <w:r>
+              <w:t xml:space="preserve"> </w:t>
+            </w:r>
+            <w:r>
               <w:t>to</w:t>
             </w:r>
             <w:r>
-              <w:t xml:space="preserve"> visited</w:t>
+              <w:t xml:space="preserve"> </w:t>
+            </w:r>
+            <w:r>
+              <w:rPr>
+                <w:b/>
+                <w:bCs/>
+              </w:rPr>
+              <w:t>visited</w:t>
             </w:r>
           </w:p>
         </w:tc>
@@ -5994,23 +6548,53 @@
           </w:tcPr>
           <w:p>
             <w:r>
-              <w:t>Push a tuple (newCost, newState, path+[action]</w:t>
-            </w:r>
-            <w:r>
+              <w:t xml:space="preserve">Push a </w:t>
+            </w:r>
+            <w:r>
+              <w:rPr>
+                <w:b/>
+                <w:bCs/>
+              </w:rPr>
+              <w:t>tuple (</w:t>
+            </w:r>
+            <w:proofErr w:type="spellStart"/>
+            <w:r>
+              <w:rPr>
+                <w:b/>
+                <w:bCs/>
+              </w:rPr>
+              <w:t>newCost</w:t>
+            </w:r>
+            <w:proofErr w:type="spellEnd"/>
+            <w:r>
+              <w:rPr>
+                <w:b/>
+                <w:bCs/>
+              </w:rPr>
+              <w:t>, newState, path+[action]</w:t>
+            </w:r>
+            <w:r>
+              <w:rPr>
+                <w:b/>
+                <w:bCs/>
+              </w:rPr>
               <w:t>)</w:t>
             </w:r>
             <w:r>
               <w:t xml:space="preserve"> </w:t>
             </w:r>
             <w:r>
-              <w:rPr>
-                <w:b/>
-                <w:bCs/>
-              </w:rPr>
               <w:t>to</w:t>
             </w:r>
             <w:r>
-              <w:t xml:space="preserve"> the queue</w:t>
+              <w:t xml:space="preserve"> the </w:t>
+            </w:r>
+            <w:r>
+              <w:rPr>
+                <w:b/>
+                <w:bCs/>
+              </w:rPr>
+              <w:t>queue</w:t>
             </w:r>
           </w:p>
         </w:tc>
@@ -6099,7 +6683,24 @@
           </w:tcPr>
           <w:p>
             <w:r>
-              <w:t>Update totalReward by adding reward</w:t>
+              <w:t xml:space="preserve">Update </w:t>
+            </w:r>
+            <w:r>
+              <w:rPr>
+                <w:b/>
+                <w:bCs/>
+              </w:rPr>
+              <w:t>totalReward</w:t>
+            </w:r>
+            <w:r>
+              <w:t xml:space="preserve"> by adding </w:t>
+            </w:r>
+            <w:r>
+              <w:rPr>
+                <w:b/>
+                <w:bCs/>
+              </w:rPr>
+              <w:t>reward</w:t>
             </w:r>
           </w:p>
         </w:tc>
@@ -6283,14 +6884,30 @@
           </w:tcPr>
           <w:p>
             <w:r>
-              <w:rPr>
-                <w:b/>
-                <w:bCs/>
-              </w:rPr>
               <w:t>Display</w:t>
             </w:r>
             <w:r>
-              <w:t xml:space="preserve"> the results including path, totalReward, totalSteps, </w:t>
+              <w:t xml:space="preserve"> the results including path,</w:t>
+            </w:r>
+            <w:r>
+              <w:rPr>
+                <w:b/>
+                <w:bCs/>
+              </w:rPr>
+              <w:t xml:space="preserve"> totalReward</w:t>
+            </w:r>
+            <w:r>
+              <w:t xml:space="preserve">, </w:t>
+            </w:r>
+            <w:r>
+              <w:rPr>
+                <w:b/>
+                <w:bCs/>
+              </w:rPr>
+              <w:t>totalSteps</w:t>
+            </w:r>
+            <w:r>
+              <w:t xml:space="preserve">, </w:t>
             </w:r>
             <w:r>
               <w:rPr>
@@ -6536,7 +7153,23 @@
     </w:p>
     <w:p>
       <w:r>
-        <w:t xml:space="preserve">The afs method in the algo_test class implements the A* Search (AFS) algorithm. It begins by initialising the environment and a priority queue with the initial state, cost, and an empty path. The algorithm then explores states, prioritising those with the lowest combined cost and heuristic value. The heuristic function is modified to return 0 if the goal state is reached and 1 </w:t>
+        <w:t xml:space="preserve">The </w:t>
+      </w:r>
+      <w:proofErr w:type="spellStart"/>
+      <w:r>
+        <w:t>afs</w:t>
+      </w:r>
+      <w:proofErr w:type="spellEnd"/>
+      <w:r>
+        <w:t xml:space="preserve"> method in the </w:t>
+      </w:r>
+      <w:proofErr w:type="spellStart"/>
+      <w:r>
+        <w:t>algo_test</w:t>
+      </w:r>
+      <w:proofErr w:type="spellEnd"/>
+      <w:r>
+        <w:t xml:space="preserve"> class implements the A* Search (AFS) algorithm. It begins by initialising the environment and a priority queue with the initial state, cost, and an empty path. The algorithm then explores states, prioritising those with the lowest combined cost and heuristic value. The heuristic function is modified to return 0 if the goal state is reached and 1 </w:t>
       </w:r>
       <w:r>
         <w:lastRenderedPageBreak/>
@@ -6569,7 +7202,15 @@
           </w:tcPr>
           <w:p>
             <w:r>
-              <w:t>Pseudocode Explanation: heuristic(self, done)</w:t>
+              <w:t xml:space="preserve">Pseudocode Explanation: </w:t>
+            </w:r>
+            <w:proofErr w:type="gramStart"/>
+            <w:r>
+              <w:t>heuristic(</w:t>
+            </w:r>
+            <w:proofErr w:type="gramEnd"/>
+            <w:r>
+              <w:t>self, done)</w:t>
             </w:r>
           </w:p>
         </w:tc>
@@ -6611,7 +7252,15 @@
               <w:t>Function</w:t>
             </w:r>
             <w:r>
-              <w:t xml:space="preserve"> Heuristic(self, done):</w:t>
+              <w:t xml:space="preserve"> </w:t>
+            </w:r>
+            <w:proofErr w:type="gramStart"/>
+            <w:r>
+              <w:t>Heuristic(</w:t>
+            </w:r>
+            <w:proofErr w:type="gramEnd"/>
+            <w:r>
+              <w:t>self, done):</w:t>
             </w:r>
           </w:p>
         </w:tc>
@@ -6945,7 +7594,15 @@
           </w:tcPr>
           <w:p>
             <w:r>
-              <w:t>Pseudocode Explanation: afs(self)</w:t>
+              <w:t xml:space="preserve">Pseudocode Explanation: </w:t>
+            </w:r>
+            <w:proofErr w:type="spellStart"/>
+            <w:r>
+              <w:t>afs</w:t>
+            </w:r>
+            <w:proofErr w:type="spellEnd"/>
+            <w:r>
+              <w:t>(self)</w:t>
             </w:r>
           </w:p>
         </w:tc>
@@ -6987,7 +7644,15 @@
               <w:t>Function</w:t>
             </w:r>
             <w:r>
-              <w:t xml:space="preserve"> afs(self):</w:t>
+              <w:t xml:space="preserve"> </w:t>
+            </w:r>
+            <w:proofErr w:type="spellStart"/>
+            <w:r>
+              <w:t>afs</w:t>
+            </w:r>
+            <w:proofErr w:type="spellEnd"/>
+            <w:r>
+              <w:t>(self):</w:t>
             </w:r>
           </w:p>
         </w:tc>
@@ -7034,20 +7699,22 @@
           </w:tcPr>
           <w:p>
             <w:r>
-              <w:rPr>
-                <w:b/>
-                <w:bCs/>
-              </w:rPr>
               <w:t>Initialise</w:t>
             </w:r>
             <w:r>
-              <w:t xml:space="preserve"> startTime </w:t>
-            </w:r>
-            <w:r>
-              <w:rPr>
-                <w:b/>
-                <w:bCs/>
-              </w:rPr>
+              <w:t xml:space="preserve"> </w:t>
+            </w:r>
+            <w:r>
+              <w:rPr>
+                <w:b/>
+                <w:bCs/>
+              </w:rPr>
+              <w:t>startTime</w:t>
+            </w:r>
+            <w:r>
+              <w:t xml:space="preserve"> </w:t>
+            </w:r>
+            <w:r>
               <w:t>to</w:t>
             </w:r>
             <w:r>
@@ -7105,21 +7772,27 @@
           </w:tcPr>
           <w:p>
             <w:r>
-              <w:rPr>
-                <w:b/>
-                <w:bCs/>
-              </w:rPr>
               <w:t>Initialise</w:t>
             </w:r>
             <w:r>
-              <w:t xml:space="preserve"> totalSteps </w:t>
-            </w:r>
-            <w:r>
-              <w:rPr>
-                <w:b/>
-                <w:bCs/>
-              </w:rPr>
-              <w:t>to 0</w:t>
+              <w:rPr>
+                <w:b/>
+                <w:bCs/>
+              </w:rPr>
+              <w:t xml:space="preserve"> totalSteps</w:t>
+            </w:r>
+            <w:r>
+              <w:t xml:space="preserve"> </w:t>
+            </w:r>
+            <w:r>
+              <w:t>to</w:t>
+            </w:r>
+            <w:r>
+              <w:rPr>
+                <w:b/>
+                <w:bCs/>
+              </w:rPr>
+              <w:t xml:space="preserve"> 0</w:t>
             </w:r>
           </w:p>
         </w:tc>
@@ -7169,24 +7842,33 @@
               <w:t xml:space="preserve">Make a deep copy </w:t>
             </w:r>
             <w:r>
-              <w:rPr>
-                <w:b/>
-                <w:bCs/>
-              </w:rPr>
               <w:t>of</w:t>
             </w:r>
             <w:r>
-              <w:t xml:space="preserve"> the environment </w:t>
-            </w:r>
-            <w:r>
-              <w:rPr>
-                <w:b/>
-                <w:bCs/>
-              </w:rPr>
+              <w:t xml:space="preserve"> the </w:t>
+            </w:r>
+            <w:r>
+              <w:rPr>
+                <w:b/>
+                <w:bCs/>
+              </w:rPr>
+              <w:t>environment</w:t>
+            </w:r>
+            <w:r>
+              <w:t xml:space="preserve"> </w:t>
+            </w:r>
+            <w:r>
               <w:t>as</w:t>
             </w:r>
             <w:r>
-              <w:t xml:space="preserve"> copyEnv</w:t>
+              <w:t xml:space="preserve"> </w:t>
+            </w:r>
+            <w:r>
+              <w:rPr>
+                <w:b/>
+                <w:bCs/>
+              </w:rPr>
+              <w:t>copyEnv</w:t>
             </w:r>
           </w:p>
         </w:tc>
@@ -7236,34 +7918,39 @@
               <w:t xml:space="preserve">Reset copyEnv </w:t>
             </w:r>
             <w:r>
-              <w:rPr>
-                <w:b/>
-                <w:bCs/>
-              </w:rPr>
               <w:t>to</w:t>
             </w:r>
             <w:r>
-              <w:t xml:space="preserve"> its initial state </w:t>
-            </w:r>
-            <w:r>
-              <w:rPr>
-                <w:b/>
-                <w:bCs/>
-              </w:rPr>
+              <w:t xml:space="preserve"> its </w:t>
+            </w:r>
+            <w:r>
+              <w:rPr>
+                <w:b/>
+                <w:bCs/>
+              </w:rPr>
+              <w:t>initial state</w:t>
+            </w:r>
+            <w:r>
+              <w:t xml:space="preserve"> </w:t>
+            </w:r>
+            <w:r>
               <w:t>and</w:t>
             </w:r>
             <w:r>
               <w:t xml:space="preserve"> store it </w:t>
             </w:r>
             <w:r>
-              <w:rPr>
-                <w:b/>
-                <w:bCs/>
-              </w:rPr>
               <w:t>as</w:t>
             </w:r>
             <w:r>
-              <w:t xml:space="preserve"> initialState</w:t>
+              <w:t xml:space="preserve"> </w:t>
+            </w:r>
+            <w:r>
+              <w:rPr>
+                <w:b/>
+                <w:bCs/>
+              </w:rPr>
+              <w:t>initialState</w:t>
             </w:r>
           </w:p>
         </w:tc>
@@ -7310,17 +7997,30 @@
           </w:tcPr>
           <w:p>
             <w:r>
-              <w:t xml:space="preserve">Initialise a priority queue </w:t>
-            </w:r>
-            <w:r>
-              <w:rPr>
-                <w:b/>
-                <w:bCs/>
-              </w:rPr>
+              <w:t xml:space="preserve">Initialise a </w:t>
+            </w:r>
+            <w:r>
+              <w:rPr>
+                <w:b/>
+                <w:bCs/>
+              </w:rPr>
+              <w:t>priority queue</w:t>
+            </w:r>
+            <w:r>
+              <w:t xml:space="preserve"> </w:t>
+            </w:r>
+            <w:r>
               <w:t>with</w:t>
             </w:r>
             <w:r>
-              <w:t xml:space="preserve"> tuple (cost, initialState, [])</w:t>
+              <w:t xml:space="preserve"> </w:t>
+            </w:r>
+            <w:r>
+              <w:rPr>
+                <w:b/>
+                <w:bCs/>
+              </w:rPr>
+              <w:t>tuple (cost, initialState, [])</w:t>
             </w:r>
           </w:p>
         </w:tc>
@@ -7370,30 +8070,38 @@
               <w:t xml:space="preserve">Initialise a </w:t>
             </w:r>
             <w:r>
-              <w:rPr>
-                <w:b/>
-                <w:bCs/>
-              </w:rPr>
               <w:t>set</w:t>
             </w:r>
             <w:r>
-              <w:t xml:space="preserve"> named visited </w:t>
-            </w:r>
-            <w:r>
-              <w:rPr>
-                <w:b/>
-                <w:bCs/>
-              </w:rPr>
+              <w:t xml:space="preserve"> named </w:t>
+            </w:r>
+            <w:r>
+              <w:rPr>
+                <w:b/>
+                <w:bCs/>
+              </w:rPr>
+              <w:t>visited</w:t>
+            </w:r>
+            <w:r>
+              <w:t xml:space="preserve"> </w:t>
+            </w:r>
+            <w:r>
               <w:t>and</w:t>
             </w:r>
             <w:r>
-              <w:t xml:space="preserve"> add initialState </w:t>
-            </w:r>
-            <w:r>
-              <w:rPr>
-                <w:b/>
-                <w:bCs/>
-              </w:rPr>
+              <w:t xml:space="preserve"> add </w:t>
+            </w:r>
+            <w:r>
+              <w:rPr>
+                <w:b/>
+                <w:bCs/>
+              </w:rPr>
+              <w:t>initialState</w:t>
+            </w:r>
+            <w:r>
+              <w:t xml:space="preserve"> </w:t>
+            </w:r>
+            <w:r>
               <w:t>to</w:t>
             </w:r>
             <w:r>
@@ -7444,23 +8152,35 @@
           </w:tcPr>
           <w:p>
             <w:r>
-              <w:t xml:space="preserve">Initialise a dictionary named cost </w:t>
-            </w:r>
-            <w:r>
-              <w:rPr>
-                <w:b/>
-                <w:bCs/>
-              </w:rPr>
+              <w:t xml:space="preserve">Initialise a dictionary named </w:t>
+            </w:r>
+            <w:r>
+              <w:rPr>
+                <w:b/>
+                <w:bCs/>
+              </w:rPr>
+              <w:t>cost</w:t>
+            </w:r>
+            <w:r>
+              <w:t xml:space="preserve"> </w:t>
+            </w:r>
+            <w:r>
               <w:t>with key</w:t>
             </w:r>
             <w:r>
-              <w:t xml:space="preserve"> initialState </w:t>
-            </w:r>
-            <w:r>
-              <w:rPr>
-                <w:b/>
-                <w:bCs/>
-              </w:rPr>
+              <w:t xml:space="preserve"> </w:t>
+            </w:r>
+            <w:r>
+              <w:rPr>
+                <w:b/>
+                <w:bCs/>
+              </w:rPr>
+              <w:t>initialState</w:t>
+            </w:r>
+            <w:r>
+              <w:t xml:space="preserve"> </w:t>
+            </w:r>
+            <w:r>
               <w:t>and</w:t>
             </w:r>
             <w:r>
@@ -7518,14 +8238,27 @@
           </w:tcPr>
           <w:p>
             <w:r>
-              <w:t xml:space="preserve">Initialise totalReward </w:t>
-            </w:r>
-            <w:r>
-              <w:rPr>
-                <w:b/>
-                <w:bCs/>
-              </w:rPr>
-              <w:t>to 0</w:t>
+              <w:t xml:space="preserve">Initialise </w:t>
+            </w:r>
+            <w:r>
+              <w:rPr>
+                <w:b/>
+                <w:bCs/>
+              </w:rPr>
+              <w:t>totalReward</w:t>
+            </w:r>
+            <w:r>
+              <w:t xml:space="preserve"> </w:t>
+            </w:r>
+            <w:r>
+              <w:t>to</w:t>
+            </w:r>
+            <w:r>
+              <w:rPr>
+                <w:b/>
+                <w:bCs/>
+              </w:rPr>
+              <w:t xml:space="preserve"> 0</w:t>
             </w:r>
           </w:p>
         </w:tc>
@@ -7648,7 +8381,24 @@
           </w:tcPr>
           <w:p>
             <w:r>
-              <w:t>Pop the tuple (_, state, path) from the queue</w:t>
+              <w:t xml:space="preserve">Pop the </w:t>
+            </w:r>
+            <w:r>
+              <w:rPr>
+                <w:b/>
+                <w:bCs/>
+              </w:rPr>
+              <w:t>tuple (_, state, path)</w:t>
+            </w:r>
+            <w:r>
+              <w:t xml:space="preserve"> from the </w:t>
+            </w:r>
+            <w:r>
+              <w:rPr>
+                <w:b/>
+                <w:bCs/>
+              </w:rPr>
+              <w:t>queue</w:t>
             </w:r>
           </w:p>
         </w:tc>
@@ -7716,12 +8466,21 @@
             <w:r>
               <w:t xml:space="preserve"> done </w:t>
             </w:r>
-            <w:r>
-              <w:rPr>
-                <w:b/>
-                <w:bCs/>
-              </w:rPr>
-              <w:t>to False</w:t>
+            <w:proofErr w:type="gramStart"/>
+            <w:r>
+              <w:rPr>
+                <w:b/>
+                <w:bCs/>
+              </w:rPr>
+              <w:t>to</w:t>
+            </w:r>
+            <w:proofErr w:type="gramEnd"/>
+            <w:r>
+              <w:rPr>
+                <w:b/>
+                <w:bCs/>
+              </w:rPr>
+              <w:t xml:space="preserve"> False</w:t>
             </w:r>
           </w:p>
         </w:tc>
@@ -7865,17 +8624,30 @@
               <w:t>Set</w:t>
             </w:r>
             <w:r>
-              <w:t xml:space="preserve"> the environment state </w:t>
-            </w:r>
-            <w:r>
-              <w:rPr>
-                <w:b/>
-                <w:bCs/>
-              </w:rPr>
+              <w:t xml:space="preserve"> the </w:t>
+            </w:r>
+            <w:r>
+              <w:rPr>
+                <w:b/>
+                <w:bCs/>
+              </w:rPr>
+              <w:t>environment state</w:t>
+            </w:r>
+            <w:r>
+              <w:t xml:space="preserve"> </w:t>
+            </w:r>
+            <w:r>
               <w:t>to</w:t>
             </w:r>
             <w:r>
-              <w:t xml:space="preserve"> state</w:t>
+              <w:t xml:space="preserve"> </w:t>
+            </w:r>
+            <w:r>
+              <w:rPr>
+                <w:b/>
+                <w:bCs/>
+              </w:rPr>
+              <w:t>state</w:t>
             </w:r>
           </w:p>
         </w:tc>
@@ -7949,34 +8721,59 @@
               <w:t xml:space="preserve">Execute the action </w:t>
             </w:r>
             <w:r>
-              <w:rPr>
-                <w:b/>
-                <w:bCs/>
-              </w:rPr>
               <w:t>in</w:t>
             </w:r>
             <w:r>
-              <w:t xml:space="preserve"> copyEnv </w:t>
-            </w:r>
-            <w:r>
-              <w:rPr>
-                <w:b/>
-                <w:bCs/>
-              </w:rPr>
+              <w:t xml:space="preserve"> </w:t>
+            </w:r>
+            <w:r>
+              <w:rPr>
+                <w:b/>
+                <w:bCs/>
+              </w:rPr>
+              <w:t>copyEnv</w:t>
+            </w:r>
+            <w:r>
+              <w:t xml:space="preserve"> </w:t>
+            </w:r>
+            <w:r>
               <w:t>and</w:t>
             </w:r>
             <w:r>
-              <w:t xml:space="preserve"> obtain newState, reward, </w:t>
-            </w:r>
-            <w:r>
-              <w:rPr>
-                <w:b/>
-                <w:bCs/>
-              </w:rPr>
+              <w:t xml:space="preserve"> obtain </w:t>
+            </w:r>
+            <w:r>
+              <w:rPr>
+                <w:b/>
+                <w:bCs/>
+              </w:rPr>
+              <w:t>newState</w:t>
+            </w:r>
+            <w:r>
+              <w:t>,</w:t>
+            </w:r>
+            <w:r>
+              <w:rPr>
+                <w:b/>
+                <w:bCs/>
+              </w:rPr>
+              <w:t xml:space="preserve"> reward</w:t>
+            </w:r>
+            <w:r>
+              <w:t xml:space="preserve">, </w:t>
+            </w:r>
+            <w:r>
               <w:t>and</w:t>
             </w:r>
             <w:r>
-              <w:t xml:space="preserve"> done</w:t>
+              <w:t xml:space="preserve"> </w:t>
+            </w:r>
+            <w:r>
+              <w:rPr>
+                <w:b/>
+                <w:bCs/>
+              </w:rPr>
+              <w:t>done</w:t>
             </w:r>
           </w:p>
         </w:tc>
@@ -8047,27 +8844,48 @@
           </w:tcPr>
           <w:p>
             <w:r>
-              <w:t xml:space="preserve">Calculate the newCost </w:t>
-            </w:r>
-            <w:r>
-              <w:rPr>
-                <w:b/>
-                <w:bCs/>
-              </w:rPr>
+              <w:t xml:space="preserve">Calculate the </w:t>
+            </w:r>
+            <w:proofErr w:type="spellStart"/>
+            <w:r>
+              <w:rPr>
+                <w:b/>
+                <w:bCs/>
+              </w:rPr>
+              <w:t>newCost</w:t>
+            </w:r>
+            <w:proofErr w:type="spellEnd"/>
+            <w:r>
+              <w:t xml:space="preserve"> </w:t>
+            </w:r>
+            <w:r>
               <w:t>as</w:t>
             </w:r>
             <w:r>
-              <w:t xml:space="preserve"> cost </w:t>
-            </w:r>
-            <w:r>
-              <w:rPr>
-                <w:b/>
-                <w:bCs/>
-              </w:rPr>
+              <w:t xml:space="preserve"> </w:t>
+            </w:r>
+            <w:r>
+              <w:rPr>
+                <w:b/>
+                <w:bCs/>
+              </w:rPr>
+              <w:t>cost</w:t>
+            </w:r>
+            <w:r>
+              <w:t xml:space="preserve"> </w:t>
+            </w:r>
+            <w:r>
               <w:t>of</w:t>
             </w:r>
             <w:r>
-              <w:t xml:space="preserve"> state+</w:t>
+              <w:t xml:space="preserve"> </w:t>
+            </w:r>
+            <w:r>
+              <w:rPr>
+                <w:b/>
+                <w:bCs/>
+              </w:rPr>
+              <w:t>state+</w:t>
             </w:r>
             <w:r>
               <w:rPr>
@@ -8177,10 +8995,6 @@
               <w:t xml:space="preserve"> cost </w:t>
             </w:r>
             <w:r>
-              <w:rPr>
-                <w:b/>
-                <w:bCs/>
-              </w:rPr>
               <w:t>of</w:t>
             </w:r>
             <w:r>
@@ -8194,7 +9008,15 @@
               <w:t>is</w:t>
             </w:r>
             <w:r>
-              <w:t xml:space="preserve"> greater than newCost:</w:t>
+              <w:t xml:space="preserve"> greater than </w:t>
+            </w:r>
+            <w:proofErr w:type="spellStart"/>
+            <w:r>
+              <w:t>newCost</w:t>
+            </w:r>
+            <w:proofErr w:type="spellEnd"/>
+            <w:r>
+              <w:t>:</w:t>
             </w:r>
           </w:p>
         </w:tc>
@@ -8276,7 +9098,17 @@
           </w:tcPr>
           <w:p>
             <w:r>
-              <w:t xml:space="preserve">Increment totalSteps by </w:t>
+              <w:t xml:space="preserve">Increment </w:t>
+            </w:r>
+            <w:r>
+              <w:rPr>
+                <w:b/>
+                <w:bCs/>
+              </w:rPr>
+              <w:t>totalSteps</w:t>
+            </w:r>
+            <w:r>
+              <w:t xml:space="preserve"> by </w:t>
             </w:r>
             <w:r>
               <w:rPr>
@@ -8368,25 +9200,36 @@
               <w:t xml:space="preserve">Update cost </w:t>
             </w:r>
             <w:r>
-              <w:rPr>
-                <w:b/>
-                <w:bCs/>
-              </w:rPr>
               <w:t>of</w:t>
             </w:r>
             <w:r>
-              <w:t xml:space="preserve"> newState </w:t>
-            </w:r>
-            <w:r>
-              <w:rPr>
-                <w:b/>
-                <w:bCs/>
-              </w:rPr>
+              <w:t xml:space="preserve"> </w:t>
+            </w:r>
+            <w:r>
+              <w:rPr>
+                <w:b/>
+                <w:bCs/>
+              </w:rPr>
+              <w:t>newState</w:t>
+            </w:r>
+            <w:r>
+              <w:t xml:space="preserve"> </w:t>
+            </w:r>
+            <w:r>
               <w:t>to</w:t>
             </w:r>
             <w:r>
-              <w:t xml:space="preserve"> newCost</w:t>
-            </w:r>
+              <w:t xml:space="preserve"> </w:t>
+            </w:r>
+            <w:proofErr w:type="spellStart"/>
+            <w:r>
+              <w:rPr>
+                <w:b/>
+                <w:bCs/>
+              </w:rPr>
+              <w:t>newCost</w:t>
+            </w:r>
+            <w:proofErr w:type="spellEnd"/>
           </w:p>
         </w:tc>
       </w:tr>
@@ -8467,16 +9310,26 @@
           </w:tcPr>
           <w:p>
             <w:r>
-              <w:t xml:space="preserve">Add newState </w:t>
-            </w:r>
-            <w:r>
-              <w:rPr>
-                <w:b/>
-                <w:bCs/>
-              </w:rPr>
+              <w:t xml:space="preserve">Add </w:t>
+            </w:r>
+            <w:r>
+              <w:rPr>
+                <w:b/>
+                <w:bCs/>
+              </w:rPr>
+              <w:t>newState</w:t>
+            </w:r>
+            <w:r>
+              <w:t xml:space="preserve"> </w:t>
+            </w:r>
+            <w:r>
               <w:t>to</w:t>
             </w:r>
             <w:r>
+              <w:rPr>
+                <w:b/>
+                <w:bCs/>
+              </w:rPr>
               <w:t xml:space="preserve"> visited</w:t>
             </w:r>
           </w:p>
@@ -8562,24 +9415,35 @@
               <w:t xml:space="preserve">Calculate priority </w:t>
             </w:r>
             <w:r>
-              <w:rPr>
-                <w:b/>
-                <w:bCs/>
-              </w:rPr>
               <w:t>as</w:t>
             </w:r>
             <w:r>
-              <w:t xml:space="preserve"> newCost+heuristic </w:t>
-            </w:r>
-            <w:r>
-              <w:rPr>
-                <w:b/>
-                <w:bCs/>
-              </w:rPr>
+              <w:t xml:space="preserve"> </w:t>
+            </w:r>
+            <w:proofErr w:type="spellStart"/>
+            <w:r>
+              <w:rPr>
+                <w:b/>
+                <w:bCs/>
+              </w:rPr>
+              <w:t>newCost+heuristic</w:t>
+            </w:r>
+            <w:proofErr w:type="spellEnd"/>
+            <w:r>
+              <w:t xml:space="preserve"> </w:t>
+            </w:r>
+            <w:r>
               <w:t>of</w:t>
             </w:r>
             <w:r>
-              <w:t xml:space="preserve"> done</w:t>
+              <w:t xml:space="preserve"> </w:t>
+            </w:r>
+            <w:r>
+              <w:rPr>
+                <w:b/>
+                <w:bCs/>
+              </w:rPr>
+              <w:t>done</w:t>
             </w:r>
           </w:p>
         </w:tc>
@@ -8661,17 +9525,30 @@
           </w:tcPr>
           <w:p>
             <w:r>
-              <w:t xml:space="preserve">Push a tuple (priority, newState, path+[action]) </w:t>
-            </w:r>
-            <w:r>
-              <w:rPr>
-                <w:b/>
-                <w:bCs/>
-              </w:rPr>
+              <w:t xml:space="preserve">Push a </w:t>
+            </w:r>
+            <w:r>
+              <w:rPr>
+                <w:b/>
+                <w:bCs/>
+              </w:rPr>
+              <w:t>tuple (priority, newState, path+[action])</w:t>
+            </w:r>
+            <w:r>
+              <w:t xml:space="preserve"> </w:t>
+            </w:r>
+            <w:r>
               <w:t>to</w:t>
             </w:r>
             <w:r>
-              <w:t xml:space="preserve"> the queue</w:t>
+              <w:t xml:space="preserve"> the </w:t>
+            </w:r>
+            <w:r>
+              <w:rPr>
+                <w:b/>
+                <w:bCs/>
+              </w:rPr>
+              <w:t>queue</w:t>
             </w:r>
           </w:p>
         </w:tc>
@@ -8753,7 +9630,24 @@
           </w:tcPr>
           <w:p>
             <w:r>
-              <w:t>Update totalReward by adding reward</w:t>
+              <w:t xml:space="preserve">Update </w:t>
+            </w:r>
+            <w:r>
+              <w:rPr>
+                <w:b/>
+                <w:bCs/>
+              </w:rPr>
+              <w:t>totalReward</w:t>
+            </w:r>
+            <w:r>
+              <w:t xml:space="preserve"> by adding </w:t>
+            </w:r>
+            <w:r>
+              <w:rPr>
+                <w:b/>
+                <w:bCs/>
+              </w:rPr>
+              <w:t>reward</w:t>
             </w:r>
           </w:p>
         </w:tc>
@@ -8930,7 +9824,27 @@
               <w:t>Display</w:t>
             </w:r>
             <w:r>
-              <w:t xml:space="preserve"> the results including path, totalReward, totalSteps, </w:t>
+              <w:t xml:space="preserve"> the results including path, </w:t>
+            </w:r>
+            <w:r>
+              <w:rPr>
+                <w:b/>
+                <w:bCs/>
+              </w:rPr>
+              <w:t>totalReward</w:t>
+            </w:r>
+            <w:r>
+              <w:t xml:space="preserve">, </w:t>
+            </w:r>
+            <w:r>
+              <w:rPr>
+                <w:b/>
+                <w:bCs/>
+              </w:rPr>
+              <w:t>totalSteps</w:t>
+            </w:r>
+            <w:r>
+              <w:t xml:space="preserve">, </w:t>
             </w:r>
             <w:r>
               <w:rPr>
@@ -8944,9 +9858,15 @@
             </w:r>
             <w:r>
               <w:rPr>
-                <w:b/>
-              </w:rPr>
-              <w:t>and algorithm type</w:t>
+                <w:bCs/>
+              </w:rPr>
+              <w:t>and</w:t>
+            </w:r>
+            <w:r>
+              <w:rPr>
+                <w:b/>
+              </w:rPr>
+              <w:t xml:space="preserve"> algorithm type</w:t>
             </w:r>
             <w:r>
               <w:t xml:space="preserve"> </w:t>
@@ -9173,7 +10093,13 @@
     </w:p>
     <w:p>
       <w:r>
-        <w:t xml:space="preserve">A Limitation of the provided solution stems from the inherent uncertainty surrounding the goal state in the program. Since the goal state is unknown, the A* search (AFS) and Uniform Cost Search (UCS) algorithms must operate without complete information, relying instead on a modified heuristic function. This simplified heuristic, which </w:t>
+        <w:t xml:space="preserve">A </w:t>
+      </w:r>
+      <w:r>
+        <w:t>l</w:t>
+      </w:r>
+      <w:r>
+        <w:t xml:space="preserve">imitation of the provided solution stems from the inherent uncertainty surrounding the goal state in the program. Since the goal state is unknown, the A* search (AFS) and Uniform Cost Search (UCS) algorithms must operate without complete information, relying instead on a modified heuristic function. This simplified heuristic, which </w:t>
       </w:r>
       <w:r>
         <w:t>returns</w:t>
@@ -9508,57 +10434,121 @@
           <w:b/>
           <w:bCs/>
         </w:rPr>
-        <w:t>python -m venv &lt;venv_name&gt;</w:t>
-      </w:r>
+        <w:t xml:space="preserve">python -m </w:t>
+      </w:r>
+      <w:proofErr w:type="spellStart"/>
       <w:r>
         <w:rPr>
           <w:b/>
           <w:bCs/>
         </w:rPr>
-        <w:t>’</w:t>
-      </w:r>
-      <w:r>
-        <w:t>.</w:t>
-      </w:r>
-      <w:r>
-        <w:t>You can name it anything you prefer.</w:t>
-      </w:r>
-      <w:r>
-        <w:t xml:space="preserve"> However, I chose to name it </w:t>
-      </w:r>
+        <w:t>venv</w:t>
+      </w:r>
+      <w:proofErr w:type="spellEnd"/>
       <w:r>
         <w:rPr>
           <w:b/>
           <w:bCs/>
         </w:rPr>
-        <w:t>assess1</w:t>
-      </w:r>
-      <w:r>
-        <w:t xml:space="preserve">. Once the virtual environment is created, activate it using the appropriate command based on your operating system. For Linux and Mac, use </w:t>
-      </w:r>
+        <w:t xml:space="preserve"> &lt;</w:t>
+      </w:r>
+      <w:proofErr w:type="spellStart"/>
       <w:r>
         <w:rPr>
           <w:b/>
           <w:bCs/>
         </w:rPr>
-        <w:t>‘source venv_name/bin/activate</w:t>
-      </w:r>
+        <w:t>venv_name</w:t>
+      </w:r>
+      <w:proofErr w:type="spellEnd"/>
       <w:r>
         <w:rPr>
           <w:b/>
           <w:bCs/>
         </w:rPr>
-        <w:t>’</w:t>
-      </w:r>
-      <w:r>
-        <w:t xml:space="preserve">; for Windows, use </w:t>
+        <w:t>&gt;</w:t>
       </w:r>
       <w:r>
         <w:rPr>
           <w:b/>
           <w:bCs/>
         </w:rPr>
-        <w:t>‘venv_name\Scripts\activate’</w:t>
+        <w:t>’</w:t>
+      </w:r>
+      <w:r>
+        <w:t>. You</w:t>
+      </w:r>
+      <w:r>
+        <w:t xml:space="preserve"> can name it anything you prefer.</w:t>
+      </w:r>
+      <w:r>
+        <w:t xml:space="preserve"> However, I chose to name it </w:t>
+      </w:r>
+      <w:r>
+        <w:rPr>
+          <w:b/>
+          <w:bCs/>
+        </w:rPr>
+        <w:t>assess1</w:t>
+      </w:r>
+      <w:r>
+        <w:t xml:space="preserve">. Once the virtual environment is created, activate it using the appropriate command based on your operating system. For Linux and Mac, use </w:t>
+      </w:r>
+      <w:r>
+        <w:rPr>
+          <w:b/>
+          <w:bCs/>
+        </w:rPr>
+        <w:t xml:space="preserve">‘source </w:t>
+      </w:r>
+      <w:proofErr w:type="spellStart"/>
+      <w:r>
+        <w:rPr>
+          <w:b/>
+          <w:bCs/>
+        </w:rPr>
+        <w:t>venv_name</w:t>
+      </w:r>
+      <w:proofErr w:type="spellEnd"/>
+      <w:r>
+        <w:rPr>
+          <w:b/>
+          <w:bCs/>
+        </w:rPr>
+        <w:t>/bin/activate</w:t>
+      </w:r>
+      <w:r>
+        <w:rPr>
+          <w:b/>
+          <w:bCs/>
+        </w:rPr>
+        <w:t>’</w:t>
+      </w:r>
+      <w:r>
+        <w:t xml:space="preserve">; for Windows, use </w:t>
+      </w:r>
+      <w:r>
+        <w:rPr>
+          <w:b/>
+          <w:bCs/>
+        </w:rPr>
+        <w:t>‘</w:t>
+      </w:r>
+      <w:proofErr w:type="spellStart"/>
+      <w:r>
+        <w:rPr>
+          <w:b/>
+          <w:bCs/>
+        </w:rPr>
+        <w:t>venv_name</w:t>
+      </w:r>
+      <w:proofErr w:type="spellEnd"/>
+      <w:r>
+        <w:rPr>
+          <w:b/>
+          <w:bCs/>
+        </w:rPr>
+        <w:t>\Scripts\activate’</w:t>
       </w:r>
       <w:r>
         <w:t xml:space="preserve">. After activating the virtual environment, install the required dependencies by running the command </w:t>
@@ -9965,6 +10955,9 @@
     </w:p>
     <w:p>
       <w:r>
+        <w:rPr>
+          <w:noProof/>
+        </w:rPr>
         <w:drawing>
           <wp:inline distT="0" distB="0" distL="0" distR="0" wp14:anchorId="29942408" wp14:editId="61721947">
             <wp:extent cx="3620005" cy="828791"/>
@@ -11875,7 +12868,6 @@
   <w:style w:type="character" w:default="1" w:styleId="DefaultParagraphFont">
     <w:name w:val="Default Paragraph Font"/>
     <w:uiPriority w:val="1"/>
-    <w:semiHidden/>
     <w:unhideWhenUsed/>
   </w:style>
   <w:style w:type="table" w:default="1" w:styleId="TableNormal">

</xml_diff>

<commit_message>
updated new zip for ai assignment
</commit_message>
<xml_diff>
--- a/ai-ia/ICT203-Assignment-1-Keith-Neo-35107628/External Documentation.docx
+++ b/ai-ia/ICT203-Assignment-1-Keith-Neo-35107628/External Documentation.docx
@@ -146,7 +146,7 @@
           <w:r>
             <w:fldChar w:fldCharType="separate"/>
           </w:r>
-          <w:hyperlink w:anchor="_Toc169141030" w:history="1">
+          <w:hyperlink w:anchor="_Toc169217106" w:history="1">
             <w:r>
               <w:rPr>
                 <w:rStyle w:val="Hyperlink"/>
@@ -176,7 +176,7 @@
                 <w:noProof/>
                 <w:webHidden/>
               </w:rPr>
-              <w:instrText xml:space="preserve"> PAGEREF _Toc169141030 \h </w:instrText>
+              <w:instrText xml:space="preserve"> PAGEREF _Toc169217106 \h </w:instrText>
             </w:r>
             <w:r>
               <w:rPr>
@@ -221,7 +221,7 @@
               <w14:ligatures w14:val="standardContextual"/>
             </w:rPr>
           </w:pPr>
-          <w:hyperlink w:anchor="_Toc169141031" w:history="1">
+          <w:hyperlink w:anchor="_Toc169217107" w:history="1">
             <w:r>
               <w:rPr>
                 <w:rStyle w:val="Hyperlink"/>
@@ -251,7 +251,7 @@
                 <w:noProof/>
                 <w:webHidden/>
               </w:rPr>
-              <w:instrText xml:space="preserve"> PAGEREF _Toc169141031 \h </w:instrText>
+              <w:instrText xml:space="preserve"> PAGEREF _Toc169217107 \h </w:instrText>
             </w:r>
             <w:r>
               <w:rPr>
@@ -296,7 +296,7 @@
               <w14:ligatures w14:val="standardContextual"/>
             </w:rPr>
           </w:pPr>
-          <w:hyperlink w:anchor="_Toc169141032" w:history="1">
+          <w:hyperlink w:anchor="_Toc169217108" w:history="1">
             <w:r>
               <w:rPr>
                 <w:rStyle w:val="Hyperlink"/>
@@ -325,7 +325,7 @@
                 <w:noProof/>
                 <w:webHidden/>
               </w:rPr>
-              <w:instrText xml:space="preserve"> PAGEREF _Toc169141032 \h </w:instrText>
+              <w:instrText xml:space="preserve"> PAGEREF _Toc169217108 \h </w:instrText>
             </w:r>
             <w:r>
               <w:rPr>
@@ -370,7 +370,7 @@
               <w14:ligatures w14:val="standardContextual"/>
             </w:rPr>
           </w:pPr>
-          <w:hyperlink w:anchor="_Toc169141033" w:history="1">
+          <w:hyperlink w:anchor="_Toc169217109" w:history="1">
             <w:r>
               <w:rPr>
                 <w:rStyle w:val="Hyperlink"/>
@@ -378,7 +378,25 @@
                 <w:bCs/>
                 <w:noProof/>
               </w:rPr>
-              <w:t>Simulation and discussion</w:t>
+              <w:t xml:space="preserve">Simulation and </w:t>
+            </w:r>
+            <w:r>
+              <w:rPr>
+                <w:rStyle w:val="Hyperlink"/>
+                <w:b/>
+                <w:bCs/>
+                <w:noProof/>
+              </w:rPr>
+              <w:t>D</w:t>
+            </w:r>
+            <w:r>
+              <w:rPr>
+                <w:rStyle w:val="Hyperlink"/>
+                <w:b/>
+                <w:bCs/>
+                <w:noProof/>
+              </w:rPr>
+              <w:t>iscussion</w:t>
             </w:r>
             <w:r>
               <w:rPr>
@@ -399,7 +417,7 @@
                 <w:noProof/>
                 <w:webHidden/>
               </w:rPr>
-              <w:instrText xml:space="preserve"> PAGEREF _Toc169141033 \h </w:instrText>
+              <w:instrText xml:space="preserve"> PAGEREF _Toc169217109 \h </w:instrText>
             </w:r>
             <w:r>
               <w:rPr>
@@ -444,7 +462,7 @@
               <w14:ligatures w14:val="standardContextual"/>
             </w:rPr>
           </w:pPr>
-          <w:hyperlink w:anchor="_Toc169141034" w:history="1">
+          <w:hyperlink w:anchor="_Toc169217110" w:history="1">
             <w:r>
               <w:rPr>
                 <w:rStyle w:val="Hyperlink"/>
@@ -473,7 +491,7 @@
                 <w:noProof/>
                 <w:webHidden/>
               </w:rPr>
-              <w:instrText xml:space="preserve"> PAGEREF _Toc169141034 \h </w:instrText>
+              <w:instrText xml:space="preserve"> PAGEREF _Toc169217110 \h </w:instrText>
             </w:r>
             <w:r>
               <w:rPr>
@@ -518,7 +536,7 @@
               <w14:ligatures w14:val="standardContextual"/>
             </w:rPr>
           </w:pPr>
-          <w:hyperlink w:anchor="_Toc169141035" w:history="1">
+          <w:hyperlink w:anchor="_Toc169217111" w:history="1">
             <w:r>
               <w:rPr>
                 <w:rStyle w:val="Hyperlink"/>
@@ -547,7 +565,7 @@
                 <w:noProof/>
                 <w:webHidden/>
               </w:rPr>
-              <w:instrText xml:space="preserve"> PAGEREF _Toc169141035 \h </w:instrText>
+              <w:instrText xml:space="preserve"> PAGEREF _Toc169217111 \h </w:instrText>
             </w:r>
             <w:r>
               <w:rPr>
@@ -612,7 +630,7 @@
           <w:lang w:val="en-SG"/>
         </w:rPr>
       </w:pPr>
-      <w:bookmarkStart w:id="0" w:name="_Toc169141030"/>
+      <w:bookmarkStart w:id="0" w:name="_Toc169217106"/>
       <w:r>
         <w:rPr>
           <w:b/>
@@ -1627,7 +1645,7 @@
           <w:lang w:val="en-SG"/>
         </w:rPr>
       </w:pPr>
-      <w:bookmarkStart w:id="1" w:name="_Toc169141031"/>
+      <w:bookmarkStart w:id="1" w:name="_Toc169217107"/>
       <w:r>
         <w:rPr>
           <w:b/>
@@ -10080,7 +10098,7 @@
           <w:bCs/>
         </w:rPr>
       </w:pPr>
-      <w:bookmarkStart w:id="2" w:name="_Toc169141032"/>
+      <w:bookmarkStart w:id="2" w:name="_Toc169217108"/>
       <w:r>
         <w:rPr>
           <w:b/>
@@ -10175,7 +10193,7 @@
           <w:bCs/>
         </w:rPr>
       </w:pPr>
-      <w:bookmarkStart w:id="3" w:name="_Toc169141033"/>
+      <w:bookmarkStart w:id="3" w:name="_Toc169217109"/>
       <w:r>
         <w:rPr>
           <w:b/>
@@ -10273,7 +10291,7 @@
           <w:bCs/>
         </w:rPr>
       </w:pPr>
-      <w:bookmarkStart w:id="4" w:name="_Toc169141034"/>
+      <w:bookmarkStart w:id="4" w:name="_Toc169217110"/>
       <w:r>
         <w:rPr>
           <w:b/>
@@ -10919,7 +10937,7 @@
           <w:bCs/>
         </w:rPr>
       </w:pPr>
-      <w:bookmarkStart w:id="5" w:name="_Toc169141035"/>
+      <w:bookmarkStart w:id="5" w:name="_Toc169217111"/>
       <w:r>
         <w:rPr>
           <w:b/>
@@ -12868,6 +12886,7 @@
   <w:style w:type="character" w:default="1" w:styleId="DefaultParagraphFont">
     <w:name w:val="Default Paragraph Font"/>
     <w:uiPriority w:val="1"/>
+    <w:semiHidden/>
     <w:unhideWhenUsed/>
   </w:style>
   <w:style w:type="table" w:default="1" w:styleId="TableNormal">

</xml_diff>